<commit_message>
Intro+ Concl+Graphs and Graph Comments
Part b and part e missing.
</commit_message>
<xml_diff>
--- a/HW-1 (2).docx
+++ b/HW-1 (2).docx
@@ -589,8 +589,11 @@
         <w:t>Introduction</w:t>
       </w:r>
     </w:p>
-    <w:p/>
-    <w:p/>
+    <w:p>
+      <w:r>
+        <w:t>In this assignment, we will simulate the topology we had previously chosen for our hardware project. During the simulation, we will observe the characteristics of the ideal case and investigate how non-idealities affect our system. Additionally, we will identify the edge of DCM operation point of our topology and consider this in our design. Finally, by calculating the efficiency of our design, we will determine how lossy of a system we have designed.</w:t>
+      </w:r>
+    </w:p>
     <w:p>
       <w:pPr>
         <w:jc w:val="both"/>
@@ -1427,6 +1430,7 @@
         <w:rPr>
           <w:rFonts w:eastAsiaTheme="minorEastAsia"/>
         </w:rPr>
+        <w:lastRenderedPageBreak/>
         <w:t>where P</w:t>
       </w:r>
       <w:r>
@@ -1481,7 +1485,6 @@
           <w:rFonts w:eastAsiaTheme="minorEastAsia"/>
           <w:noProof/>
         </w:rPr>
-        <w:lastRenderedPageBreak/>
         <w:drawing>
           <wp:inline distT="0" distB="0" distL="0" distR="0" wp14:anchorId="1756FE03" wp14:editId="7F5B672B">
             <wp:extent cx="3550920" cy="2697177"/>
@@ -2065,112 +2068,36 @@
     </w:p>
     <w:p>
       <w:pPr>
+        <w:pStyle w:val="ListParagraph"/>
+        <w:numPr>
+          <w:ilvl w:val="0"/>
+          <w:numId w:val="1"/>
+        </w:numPr>
         <w:jc w:val="both"/>
-        <w:rPr>
-          <w:rFonts w:asciiTheme="majorHAnsi" w:eastAsiaTheme="majorEastAsia" w:hAnsiTheme="majorHAnsi" w:cstheme="majorBidi"/>
-          <w:color w:val="2E74B5" w:themeColor="accent1" w:themeShade="BF"/>
-          <w:sz w:val="24"/>
-          <w:szCs w:val="24"/>
-          <w:lang w:val="it-IT"/>
-        </w:rPr>
-      </w:pPr>
-      <w:r>
-        <w:rPr>
-          <w:rFonts w:asciiTheme="majorHAnsi" w:eastAsiaTheme="majorEastAsia" w:hAnsiTheme="majorHAnsi" w:cstheme="majorBidi"/>
-          <w:color w:val="2E74B5" w:themeColor="accent1" w:themeShade="BF"/>
-          <w:sz w:val="24"/>
-          <w:szCs w:val="24"/>
-          <w:lang w:val="it-IT"/>
-        </w:rPr>
-        <w:t xml:space="preserve">Question </w:t>
-      </w:r>
-      <w:r>
-        <w:rPr>
-          <w:rFonts w:asciiTheme="majorHAnsi" w:eastAsiaTheme="majorEastAsia" w:hAnsiTheme="majorHAnsi" w:cstheme="majorBidi"/>
-          <w:color w:val="2E74B5" w:themeColor="accent1" w:themeShade="BF"/>
-          <w:sz w:val="24"/>
-          <w:szCs w:val="24"/>
-          <w:lang w:val="it-IT"/>
+      </w:pPr>
+      <w:r>
+        <w:rPr>
+          <w:lang w:val="en-GB"/>
+        </w:rPr>
+        <w:t xml:space="preserve">The simulation design with 20 V and 40V input voltage is given in the </w:t>
+      </w:r>
+      <w:r>
+        <w:rPr>
+          <w:lang w:val="en-GB"/>
+        </w:rPr>
+        <w:t>F</w:t>
+      </w:r>
+      <w:r>
+        <w:rPr>
+          <w:lang w:val="en-GB"/>
+        </w:rPr>
+        <w:t xml:space="preserve">igure </w:t>
+      </w:r>
+      <w:r>
+        <w:rPr>
+          <w:lang w:val="en-GB"/>
         </w:rPr>
         <w:t>2</w:t>
-      </w:r>
-      <w:r>
-        <w:rPr>
-          <w:rFonts w:asciiTheme="majorHAnsi" w:eastAsiaTheme="majorEastAsia" w:hAnsiTheme="majorHAnsi" w:cstheme="majorBidi"/>
-          <w:color w:val="2E74B5" w:themeColor="accent1" w:themeShade="BF"/>
-          <w:sz w:val="24"/>
-          <w:szCs w:val="24"/>
-          <w:lang w:val="it-IT"/>
-        </w:rPr>
-        <w:t xml:space="preserve">)  </w:t>
-      </w:r>
-    </w:p>
-    <w:p>
-      <w:pPr>
-        <w:jc w:val="both"/>
-        <w:rPr>
-          <w:rFonts w:asciiTheme="majorHAnsi" w:eastAsiaTheme="majorEastAsia" w:hAnsiTheme="majorHAnsi" w:cstheme="majorBidi"/>
-          <w:color w:val="2E74B5" w:themeColor="accent1" w:themeShade="BF"/>
-          <w:sz w:val="24"/>
-          <w:szCs w:val="24"/>
-          <w:lang w:val="it-IT"/>
-        </w:rPr>
-      </w:pPr>
-      <w:r>
-        <w:rPr>
-          <w:rFonts w:asciiTheme="majorHAnsi" w:eastAsiaTheme="majorEastAsia" w:hAnsiTheme="majorHAnsi" w:cstheme="majorBidi"/>
-          <w:color w:val="2E74B5" w:themeColor="accent1" w:themeShade="BF"/>
-          <w:sz w:val="24"/>
-          <w:szCs w:val="24"/>
-          <w:lang w:val="it-IT"/>
-        </w:rPr>
-        <w:t xml:space="preserve">Question </w:t>
-      </w:r>
-      <w:r>
-        <w:rPr>
-          <w:rFonts w:asciiTheme="majorHAnsi" w:eastAsiaTheme="majorEastAsia" w:hAnsiTheme="majorHAnsi" w:cstheme="majorBidi"/>
-          <w:color w:val="2E74B5" w:themeColor="accent1" w:themeShade="BF"/>
-          <w:sz w:val="24"/>
-          <w:szCs w:val="24"/>
-          <w:lang w:val="it-IT"/>
-        </w:rPr>
-        <w:t>3</w:t>
-      </w:r>
-      <w:r>
-        <w:rPr>
-          <w:rFonts w:asciiTheme="majorHAnsi" w:eastAsiaTheme="majorEastAsia" w:hAnsiTheme="majorHAnsi" w:cstheme="majorBidi"/>
-          <w:color w:val="2E74B5" w:themeColor="accent1" w:themeShade="BF"/>
-          <w:sz w:val="24"/>
-          <w:szCs w:val="24"/>
-          <w:lang w:val="it-IT"/>
-        </w:rPr>
-        <w:t xml:space="preserve">)  </w:t>
-      </w:r>
-    </w:p>
-    <w:p>
-      <w:pPr>
-        <w:rPr>
-          <w:lang w:val="en-GB"/>
-        </w:rPr>
-      </w:pPr>
-      <w:r>
-        <w:rPr>
-          <w:lang w:val="en-GB"/>
-        </w:rPr>
-        <w:t>The simulation d</w:t>
-      </w:r>
-      <w:r>
-        <w:rPr>
-          <w:lang w:val="en-GB"/>
-        </w:rPr>
-        <w:t xml:space="preserve">esign with 20 V and 40V input voltage is given in the </w:t>
-      </w:r>
-      <w:r>
-        <w:rPr>
-          <w:highlight w:val="yellow"/>
-          <w:lang w:val="en-GB"/>
-        </w:rPr>
-        <w:t>figure X</w:t>
       </w:r>
       <w:r>
         <w:rPr>
@@ -2239,9 +2166,9 @@
         </w:rPr>
         <w:lastRenderedPageBreak/>
         <w:drawing>
-          <wp:inline distT="0" distB="0" distL="0" distR="0" wp14:anchorId="6524F909" wp14:editId="376F1325">
-            <wp:extent cx="5697574" cy="2910840"/>
-            <wp:effectExtent l="0" t="0" r="0" b="3810"/>
+          <wp:inline distT="0" distB="0" distL="0" distR="0" wp14:anchorId="6524F909" wp14:editId="45D4F88E">
+            <wp:extent cx="6114004" cy="3123590"/>
+            <wp:effectExtent l="0" t="0" r="1270" b="635"/>
             <wp:docPr id="1397037218" name="Picture 1" descr="A computer screen shot of a computer program&#10;&#10;Description automatically generated"/>
             <wp:cNvGraphicFramePr>
               <a:graphicFrameLocks xmlns:a="http://schemas.openxmlformats.org/drawingml/2006/main" noChangeAspect="1"/>
@@ -2261,7 +2188,7 @@
                   <pic:spPr bwMode="auto">
                     <a:xfrm>
                       <a:off x="0" y="0"/>
-                      <a:ext cx="5710186" cy="2917283"/>
+                      <a:ext cx="6140256" cy="3137002"/>
                     </a:xfrm>
                     <a:prstGeom prst="rect">
                       <a:avLst/>
@@ -2286,9 +2213,6 @@
       <w:pPr>
         <w:pStyle w:val="Caption"/>
         <w:jc w:val="center"/>
-        <w:rPr>
-          <w:lang w:val="en-GB"/>
-        </w:rPr>
       </w:pPr>
       <w:r>
         <w:t xml:space="preserve">Figure </w:t>
@@ -2312,9 +2236,13 @@
         <w:fldChar w:fldCharType="end"/>
       </w:r>
       <w:r>
-        <w:t>: Ideal flyback converter simulation with 20-40V input.</w:t>
-      </w:r>
-    </w:p>
+        <w:t>.</w:t>
+      </w:r>
+      <w:r>
+        <w:t xml:space="preserve"> Ideal flyback converter simulation with 20-40V input.</w:t>
+      </w:r>
+    </w:p>
+    <w:p/>
     <w:p>
       <w:pPr>
         <w:rPr>
@@ -2331,46 +2259,42 @@
         <w:rPr>
           <w:noProof/>
         </w:rPr>
-        <w:t xml:space="preserve">and 40 V inputs are given in figure </w:t>
-      </w:r>
-      <w:r>
-        <w:rPr>
-          <w:noProof/>
-          <w:highlight w:val="yellow"/>
-        </w:rPr>
-        <w:t>Y,Z</w:t>
-      </w:r>
-      <w:r>
-        <w:rPr>
-          <w:noProof/>
-        </w:rPr>
-        <w:t>. As we can see, output voltage reaches 12V within 0.005 second.</w:t>
-      </w:r>
-    </w:p>
-    <w:p>
-      <w:pPr>
+        <w:t xml:space="preserve">and 40 V inputs are given in </w:t>
+      </w:r>
+      <w:r>
+        <w:rPr>
+          <w:noProof/>
+        </w:rPr>
+        <w:t xml:space="preserve">Figure 3 and Figure 4. </w:t>
+      </w:r>
+      <w:r>
+        <w:rPr>
+          <w:noProof/>
+        </w:rPr>
+        <w:t>As we can see, output voltage reaches 12V within 0.005 second.</w:t>
+      </w:r>
+    </w:p>
+    <w:p>
+      <w:pPr>
+        <w:rPr>
+          <w:noProof/>
+        </w:rPr>
+      </w:pPr>
+    </w:p>
+    <w:p>
+      <w:pPr>
+        <w:keepNext/>
         <w:jc w:val="center"/>
-        <w:rPr>
-          <w:noProof/>
-        </w:rPr>
-      </w:pPr>
-    </w:p>
-    <w:p>
-      <w:pPr>
-        <w:jc w:val="center"/>
-        <w:rPr>
-          <w:lang w:val="en-GB"/>
-        </w:rPr>
       </w:pPr>
       <w:r>
         <w:rPr>
           <w:noProof/>
         </w:rPr>
         <w:drawing>
-          <wp:inline distT="0" distB="0" distL="0" distR="0" wp14:anchorId="1B56644E" wp14:editId="2EC69F53">
-            <wp:extent cx="3642360" cy="2182595"/>
-            <wp:effectExtent l="0" t="0" r="0" b="8255"/>
-            <wp:docPr id="261550952" name="Picture 1" descr="A screenshot of a computer&#10;&#10;Description automatically generated"/>
+          <wp:inline distT="0" distB="0" distL="0" distR="0" wp14:anchorId="379F4068" wp14:editId="2D3CBFEA">
+            <wp:extent cx="4877891" cy="2946218"/>
+            <wp:effectExtent l="0" t="0" r="0" b="6985"/>
+            <wp:docPr id="484336928" name="Picture 1"/>
             <wp:cNvGraphicFramePr>
               <a:graphicFrameLocks xmlns:a="http://schemas.openxmlformats.org/drawingml/2006/main" noChangeAspect="1"/>
             </wp:cNvGraphicFramePr>
@@ -2378,30 +2302,36 @@
               <a:graphicData uri="http://schemas.openxmlformats.org/drawingml/2006/picture">
                 <pic:pic xmlns:pic="http://schemas.openxmlformats.org/drawingml/2006/picture">
                   <pic:nvPicPr>
-                    <pic:cNvPr id="261550952" name="Picture 1" descr="A screenshot of a computer&#10;&#10;Description automatically generated"/>
-                    <pic:cNvPicPr/>
+                    <pic:cNvPr id="0" name="Picture 5"/>
+                    <pic:cNvPicPr>
+                      <a:picLocks noChangeAspect="1" noChangeArrowheads="1"/>
+                    </pic:cNvPicPr>
                   </pic:nvPicPr>
-                  <pic:blipFill rotWithShape="1">
-                    <a:blip r:embed="rId10"/>
-                    <a:srcRect l="26571" t="27043" r="26852" b="23339"/>
-                    <a:stretch/>
+                  <pic:blipFill>
+                    <a:blip r:embed="rId10">
+                      <a:extLst>
+                        <a:ext uri="{28A0092B-C50C-407E-A947-70E740481C1C}">
+                          <a14:useLocalDpi xmlns:a14="http://schemas.microsoft.com/office/drawing/2010/main" val="0"/>
+                        </a:ext>
+                      </a:extLst>
+                    </a:blip>
+                    <a:srcRect/>
+                    <a:stretch>
+                      <a:fillRect/>
+                    </a:stretch>
                   </pic:blipFill>
                   <pic:spPr bwMode="auto">
                     <a:xfrm>
                       <a:off x="0" y="0"/>
-                      <a:ext cx="3649261" cy="2186730"/>
+                      <a:ext cx="4882056" cy="2948733"/>
                     </a:xfrm>
                     <a:prstGeom prst="rect">
                       <a:avLst/>
                     </a:prstGeom>
+                    <a:noFill/>
                     <a:ln>
                       <a:noFill/>
                     </a:ln>
-                    <a:extLst>
-                      <a:ext uri="{53640926-AAD7-44D8-BBD7-CCE9431645EC}">
-                        <a14:shadowObscured xmlns:a14="http://schemas.microsoft.com/office/drawing/2010/main"/>
-                      </a:ext>
-                    </a:extLst>
                   </pic:spPr>
                 </pic:pic>
               </a:graphicData>
@@ -2412,28 +2342,54 @@
     </w:p>
     <w:p>
       <w:pPr>
+        <w:pStyle w:val="Caption"/>
         <w:jc w:val="center"/>
-        <w:rPr>
-          <w:noProof/>
-        </w:rPr>
-      </w:pPr>
-    </w:p>
-    <w:p>
-      <w:pPr>
+      </w:pPr>
+      <w:r>
+        <w:t xml:space="preserve">Figure </w:t>
+      </w:r>
+      <w:r>
+        <w:fldChar w:fldCharType="begin"/>
+      </w:r>
+      <w:r>
+        <w:instrText xml:space="preserve"> SEQ Figure \* ARABIC </w:instrText>
+      </w:r>
+      <w:r>
+        <w:fldChar w:fldCharType="separate"/>
+      </w:r>
+      <w:r>
+        <w:rPr>
+          <w:noProof/>
+        </w:rPr>
+        <w:t>3</w:t>
+      </w:r>
+      <w:r>
+        <w:fldChar w:fldCharType="end"/>
+      </w:r>
+      <w:r>
+        <w:t>.</w:t>
+      </w:r>
+      <w:r>
+        <w:t>Output Voltage vs Time for 20 V Input Voltage for Ideal Case</w:t>
+      </w:r>
+    </w:p>
+    <w:p>
+      <w:pPr>
+        <w:pStyle w:val="Caption"/>
+        <w:keepNext/>
+        <w:ind w:left="708"/>
         <w:jc w:val="center"/>
-        <w:rPr>
-          <w:lang w:val="en-GB"/>
-        </w:rPr>
-      </w:pPr>
-      <w:r>
-        <w:rPr>
-          <w:noProof/>
-        </w:rPr>
+      </w:pPr>
+      <w:r>
+        <w:rPr>
+          <w:noProof/>
+        </w:rPr>
+        <w:lastRenderedPageBreak/>
         <w:drawing>
-          <wp:inline distT="0" distB="0" distL="0" distR="0" wp14:anchorId="7A27C053" wp14:editId="465E5C6D">
-            <wp:extent cx="3467100" cy="2173730"/>
-            <wp:effectExtent l="0" t="0" r="0" b="0"/>
-            <wp:docPr id="622230839" name="Picture 1" descr="A screenshot of a computer&#10;&#10;Description automatically generated"/>
+          <wp:inline distT="0" distB="0" distL="0" distR="0" wp14:anchorId="51EB794B" wp14:editId="3B11E810">
+            <wp:extent cx="5166905" cy="3234298"/>
+            <wp:effectExtent l="0" t="0" r="0" b="4445"/>
+            <wp:docPr id="737837224" name="Picture 2"/>
             <wp:cNvGraphicFramePr>
               <a:graphicFrameLocks xmlns:a="http://schemas.openxmlformats.org/drawingml/2006/main" noChangeAspect="1"/>
             </wp:cNvGraphicFramePr>
@@ -2441,30 +2397,36 @@
               <a:graphicData uri="http://schemas.openxmlformats.org/drawingml/2006/picture">
                 <pic:pic xmlns:pic="http://schemas.openxmlformats.org/drawingml/2006/picture">
                   <pic:nvPicPr>
-                    <pic:cNvPr id="622230839" name="Picture 1" descr="A screenshot of a computer&#10;&#10;Description automatically generated"/>
-                    <pic:cNvPicPr/>
+                    <pic:cNvPr id="0" name="Picture 6"/>
+                    <pic:cNvPicPr>
+                      <a:picLocks noChangeAspect="1" noChangeArrowheads="1"/>
+                    </pic:cNvPicPr>
                   </pic:nvPicPr>
-                  <pic:blipFill rotWithShape="1">
-                    <a:blip r:embed="rId11"/>
-                    <a:srcRect l="19047" t="17402" r="38757" b="35567"/>
-                    <a:stretch/>
+                  <pic:blipFill>
+                    <a:blip r:embed="rId11">
+                      <a:extLst>
+                        <a:ext uri="{28A0092B-C50C-407E-A947-70E740481C1C}">
+                          <a14:useLocalDpi xmlns:a14="http://schemas.microsoft.com/office/drawing/2010/main" val="0"/>
+                        </a:ext>
+                      </a:extLst>
+                    </a:blip>
+                    <a:srcRect/>
+                    <a:stretch>
+                      <a:fillRect/>
+                    </a:stretch>
                   </pic:blipFill>
                   <pic:spPr bwMode="auto">
                     <a:xfrm>
                       <a:off x="0" y="0"/>
-                      <a:ext cx="3472383" cy="2177042"/>
+                      <a:ext cx="5173858" cy="3238650"/>
                     </a:xfrm>
                     <a:prstGeom prst="rect">
                       <a:avLst/>
                     </a:prstGeom>
+                    <a:noFill/>
                     <a:ln>
                       <a:noFill/>
                     </a:ln>
-                    <a:extLst>
-                      <a:ext uri="{53640926-AAD7-44D8-BBD7-CCE9431645EC}">
-                        <a14:shadowObscured xmlns:a14="http://schemas.microsoft.com/office/drawing/2010/main"/>
-                      </a:ext>
-                    </a:extLst>
                   </pic:spPr>
                 </pic:pic>
               </a:graphicData>
@@ -2475,54 +2437,134 @@
     </w:p>
     <w:p>
       <w:pPr>
-        <w:rPr>
-          <w:noProof/>
-        </w:rPr>
-      </w:pPr>
-      <w:r>
-        <w:rPr>
-          <w:noProof/>
-        </w:rPr>
-        <w:lastRenderedPageBreak/>
-        <w:t xml:space="preserve">MOSFET drain current characteristic is given in figure </w:t>
-      </w:r>
-      <w:r>
-        <w:rPr>
-          <w:noProof/>
-          <w:highlight w:val="yellow"/>
-        </w:rPr>
-        <w:t>D</w:t>
-      </w:r>
-      <w:r>
-        <w:rPr>
-          <w:noProof/>
-        </w:rPr>
-        <w:t xml:space="preserve">. As you can see, current characteristic is same as in the question 1 part b. </w:t>
-      </w:r>
-    </w:p>
-    <w:p>
-      <w:pPr>
-        <w:rPr>
-          <w:noProof/>
-        </w:rPr>
-      </w:pPr>
-    </w:p>
-    <w:p>
-      <w:pPr>
+        <w:pStyle w:val="Caption"/>
+        <w:ind w:left="708"/>
         <w:jc w:val="center"/>
         <w:rPr>
-          <w:lang w:val="en-GB"/>
-        </w:rPr>
+          <w:noProof/>
+        </w:rPr>
+      </w:pPr>
+      <w:r>
+        <w:t xml:space="preserve">Figure </w:t>
+      </w:r>
+      <w:r>
+        <w:fldChar w:fldCharType="begin"/>
+      </w:r>
+      <w:r>
+        <w:instrText xml:space="preserve"> SEQ Figure \* ARABIC </w:instrText>
+      </w:r>
+      <w:r>
+        <w:fldChar w:fldCharType="separate"/>
+      </w:r>
+      <w:r>
+        <w:rPr>
+          <w:noProof/>
+        </w:rPr>
+        <w:t>4</w:t>
+      </w:r>
+      <w:r>
+        <w:fldChar w:fldCharType="end"/>
+      </w:r>
+      <w:r>
+        <w:t>.</w:t>
+      </w:r>
+      <w:r>
+        <w:t>Output Voltage vs Time for 40 V Input Voltage for Ideal Case</w:t>
+      </w:r>
+    </w:p>
+    <w:p>
+      <w:pPr>
+        <w:ind w:left="708"/>
+        <w:rPr>
+          <w:lang w:val="en-GB"/>
+        </w:rPr>
+      </w:pPr>
+    </w:p>
+    <w:p>
+      <w:pPr>
+        <w:ind w:left="708"/>
+        <w:rPr>
+          <w:noProof/>
+        </w:rPr>
+      </w:pPr>
+      <w:r>
+        <w:rPr>
+          <w:noProof/>
+        </w:rPr>
+        <w:t>MOSFET drain current characteristic</w:t>
+      </w:r>
+      <w:r>
+        <w:rPr>
+          <w:noProof/>
+        </w:rPr>
+        <w:t xml:space="preserve"> for 20 V input</w:t>
+      </w:r>
+      <w:r>
+        <w:rPr>
+          <w:noProof/>
+        </w:rPr>
+        <w:t xml:space="preserve"> is given in </w:t>
+      </w:r>
+      <w:r>
+        <w:rPr>
+          <w:noProof/>
+        </w:rPr>
+        <w:t>F</w:t>
+      </w:r>
+      <w:r>
+        <w:rPr>
+          <w:noProof/>
+        </w:rPr>
+        <w:t xml:space="preserve">igure </w:t>
+      </w:r>
+      <w:r>
+        <w:rPr>
+          <w:noProof/>
+        </w:rPr>
+        <w:t>5</w:t>
+      </w:r>
+      <w:r>
+        <w:rPr>
+          <w:noProof/>
+        </w:rPr>
+        <w:t xml:space="preserve">. As you can see, current characteristic is same as in the </w:t>
+      </w:r>
+      <w:r>
+        <w:rPr>
+          <w:noProof/>
+        </w:rPr>
+        <w:t>P</w:t>
+      </w:r>
+      <w:r>
+        <w:rPr>
+          <w:noProof/>
+        </w:rPr>
+        <w:t xml:space="preserve">art b. </w:t>
+      </w:r>
+    </w:p>
+    <w:p>
+      <w:pPr>
+        <w:ind w:left="708"/>
+        <w:rPr>
+          <w:noProof/>
+        </w:rPr>
+      </w:pPr>
+    </w:p>
+    <w:p>
+      <w:pPr>
+        <w:keepNext/>
+        <w:ind w:left="708"/>
+        <w:jc w:val="center"/>
       </w:pPr>
       <w:r>
         <w:rPr>
           <w:noProof/>
         </w:rPr>
         <w:drawing>
-          <wp:inline distT="0" distB="0" distL="0" distR="0" wp14:anchorId="7AAEDFD9" wp14:editId="7A385D55">
-            <wp:extent cx="3810000" cy="2119172"/>
-            <wp:effectExtent l="0" t="0" r="0" b="0"/>
-            <wp:docPr id="317783201" name="Picture 1" descr="A screenshot of a computer&#10;&#10;Description automatically generated"/>
+          <wp:inline distT="0" distB="0" distL="0" distR="0" wp14:anchorId="68A796E9" wp14:editId="602BC90E">
+            <wp:extent cx="4917881" cy="2737515"/>
+            <wp:effectExtent l="0" t="0" r="0" b="5715"/>
+            <wp:docPr id="591381739" name="Picture 3" descr="A diagram of a voltage current&#10;&#10;Description automatically generated with medium confidence"/>
             <wp:cNvGraphicFramePr>
               <a:graphicFrameLocks xmlns:a="http://schemas.openxmlformats.org/drawingml/2006/main" noChangeAspect="1"/>
             </wp:cNvGraphicFramePr>
@@ -2530,30 +2572,36 @@
               <a:graphicData uri="http://schemas.openxmlformats.org/drawingml/2006/picture">
                 <pic:pic xmlns:pic="http://schemas.openxmlformats.org/drawingml/2006/picture">
                   <pic:nvPicPr>
-                    <pic:cNvPr id="317783201" name="Picture 1" descr="A screenshot of a computer&#10;&#10;Description automatically generated"/>
-                    <pic:cNvPicPr/>
+                    <pic:cNvPr id="591381739" name="Picture 3" descr="A diagram of a voltage current&#10;&#10;Description automatically generated with medium confidence"/>
+                    <pic:cNvPicPr>
+                      <a:picLocks noChangeAspect="1" noChangeArrowheads="1"/>
+                    </pic:cNvPicPr>
                   </pic:nvPicPr>
-                  <pic:blipFill rotWithShape="1">
-                    <a:blip r:embed="rId12"/>
-                    <a:srcRect l="28438" t="27278" r="26853" b="28513"/>
-                    <a:stretch/>
+                  <pic:blipFill>
+                    <a:blip r:embed="rId12">
+                      <a:extLst>
+                        <a:ext uri="{28A0092B-C50C-407E-A947-70E740481C1C}">
+                          <a14:useLocalDpi xmlns:a14="http://schemas.microsoft.com/office/drawing/2010/main" val="0"/>
+                        </a:ext>
+                      </a:extLst>
+                    </a:blip>
+                    <a:srcRect/>
+                    <a:stretch>
+                      <a:fillRect/>
+                    </a:stretch>
                   </pic:blipFill>
                   <pic:spPr bwMode="auto">
                     <a:xfrm>
                       <a:off x="0" y="0"/>
-                      <a:ext cx="3815072" cy="2121993"/>
+                      <a:ext cx="4926479" cy="2742301"/>
                     </a:xfrm>
                     <a:prstGeom prst="rect">
                       <a:avLst/>
                     </a:prstGeom>
+                    <a:noFill/>
                     <a:ln>
                       <a:noFill/>
                     </a:ln>
-                    <a:extLst>
-                      <a:ext uri="{53640926-AAD7-44D8-BBD7-CCE9431645EC}">
-                        <a14:shadowObscured xmlns:a14="http://schemas.microsoft.com/office/drawing/2010/main"/>
-                      </a:ext>
-                    </a:extLst>
                   </pic:spPr>
                 </pic:pic>
               </a:graphicData>
@@ -2564,22 +2612,59 @@
     </w:p>
     <w:p>
       <w:pPr>
-        <w:rPr>
-          <w:noProof/>
-        </w:rPr>
-      </w:pPr>
-      <w:r>
-        <w:rPr>
-          <w:noProof/>
-        </w:rPr>
-        <w:t xml:space="preserve">Since we want to operate in CCM, magnetizing ucrrent must not reach zero. As you can see from the figure </w:t>
-      </w:r>
-      <w:r>
-        <w:rPr>
-          <w:noProof/>
-          <w:highlight w:val="yellow"/>
-        </w:rPr>
-        <w:t>D</w:t>
+        <w:pStyle w:val="Caption"/>
+        <w:ind w:left="708"/>
+        <w:jc w:val="center"/>
+        <w:rPr>
+          <w:noProof/>
+        </w:rPr>
+      </w:pPr>
+      <w:r>
+        <w:t xml:space="preserve">Figure </w:t>
+      </w:r>
+      <w:r>
+        <w:fldChar w:fldCharType="begin"/>
+      </w:r>
+      <w:r>
+        <w:instrText xml:space="preserve"> SEQ Figure \* ARABIC </w:instrText>
+      </w:r>
+      <w:r>
+        <w:fldChar w:fldCharType="separate"/>
+      </w:r>
+      <w:r>
+        <w:rPr>
+          <w:noProof/>
+        </w:rPr>
+        <w:t>5</w:t>
+      </w:r>
+      <w:r>
+        <w:fldChar w:fldCharType="end"/>
+      </w:r>
+      <w:r>
+        <w:t>.</w:t>
+      </w:r>
+      <w:r>
+        <w:t>MOSFET Current vs Time at Steady State for 20V Input.</w:t>
+      </w:r>
+    </w:p>
+    <w:p>
+      <w:pPr>
+        <w:ind w:left="708"/>
+        <w:rPr>
+          <w:noProof/>
+        </w:rPr>
+      </w:pPr>
+      <w:r>
+        <w:rPr>
+          <w:noProof/>
+        </w:rPr>
+        <w:t>Since we want to operate in CCM, magnetizing ucrrent must not reach zero. As you can see from the</w:t>
+      </w:r>
+      <w:r>
+        <w:rPr>
+          <w:noProof/>
+        </w:rPr>
+        <w:t xml:space="preserve"> Figure 6</w:t>
       </w:r>
       <w:r>
         <w:rPr>
@@ -2597,14 +2682,13 @@
         <w:rPr>
           <w:noProof/>
         </w:rPr>
-        <w:t xml:space="preserve">from the figure </w:t>
-      </w:r>
-      <w:r>
-        <w:rPr>
-          <w:noProof/>
-          <w:highlight w:val="yellow"/>
-        </w:rPr>
-        <w:t>C</w:t>
+        <w:t>from the</w:t>
+      </w:r>
+      <w:r>
+        <w:rPr>
+          <w:noProof/>
+        </w:rPr>
+        <w:t xml:space="preserve"> Figure 7</w:t>
       </w:r>
       <w:r>
         <w:rPr>
@@ -2651,27 +2735,19 @@
     </w:p>
     <w:p>
       <w:pPr>
-        <w:rPr>
-          <w:noProof/>
-        </w:rPr>
-      </w:pPr>
-    </w:p>
-    <w:p>
-      <w:pPr>
+        <w:keepNext/>
         <w:jc w:val="center"/>
-        <w:rPr>
-          <w:lang w:val="en-GB"/>
-        </w:rPr>
-      </w:pPr>
-      <w:r>
-        <w:rPr>
-          <w:noProof/>
-        </w:rPr>
+      </w:pPr>
+      <w:r>
+        <w:rPr>
+          <w:noProof/>
+        </w:rPr>
+        <w:lastRenderedPageBreak/>
         <w:drawing>
-          <wp:inline distT="0" distB="0" distL="0" distR="0" wp14:anchorId="7ABB9D0A" wp14:editId="5A878E87">
-            <wp:extent cx="3815283" cy="2306320"/>
-            <wp:effectExtent l="0" t="0" r="0" b="0"/>
-            <wp:docPr id="2020560264" name="Picture 1" descr="A screenshot of a computer&#10;&#10;Description automatically generated"/>
+          <wp:inline distT="0" distB="0" distL="0" distR="0" wp14:anchorId="355D5933" wp14:editId="460BEB84">
+            <wp:extent cx="4652020" cy="2815953"/>
+            <wp:effectExtent l="0" t="0" r="0" b="3810"/>
+            <wp:docPr id="789984971" name="Picture 4" descr="A diagram of a magnetic field&#10;&#10;Description automatically generated with medium confidence"/>
             <wp:cNvGraphicFramePr>
               <a:graphicFrameLocks xmlns:a="http://schemas.openxmlformats.org/drawingml/2006/main" noChangeAspect="1"/>
             </wp:cNvGraphicFramePr>
@@ -2679,30 +2755,36 @@
               <a:graphicData uri="http://schemas.openxmlformats.org/drawingml/2006/picture">
                 <pic:pic xmlns:pic="http://schemas.openxmlformats.org/drawingml/2006/picture">
                   <pic:nvPicPr>
-                    <pic:cNvPr id="2020560264" name="Picture 1" descr="A screenshot of a computer&#10;&#10;Description automatically generated"/>
-                    <pic:cNvPicPr/>
+                    <pic:cNvPr id="789984971" name="Picture 4" descr="A diagram of a magnetic field&#10;&#10;Description automatically generated with medium confidence"/>
+                    <pic:cNvPicPr>
+                      <a:picLocks noChangeAspect="1" noChangeArrowheads="1"/>
+                    </pic:cNvPicPr>
                   </pic:nvPicPr>
-                  <pic:blipFill rotWithShape="1">
-                    <a:blip r:embed="rId13"/>
-                    <a:srcRect l="25810" t="31212" r="31815" b="23250"/>
-                    <a:stretch/>
+                  <pic:blipFill>
+                    <a:blip r:embed="rId13">
+                      <a:extLst>
+                        <a:ext uri="{28A0092B-C50C-407E-A947-70E740481C1C}">
+                          <a14:useLocalDpi xmlns:a14="http://schemas.microsoft.com/office/drawing/2010/main" val="0"/>
+                        </a:ext>
+                      </a:extLst>
+                    </a:blip>
+                    <a:srcRect/>
+                    <a:stretch>
+                      <a:fillRect/>
+                    </a:stretch>
                   </pic:blipFill>
                   <pic:spPr bwMode="auto">
                     <a:xfrm>
                       <a:off x="0" y="0"/>
-                      <a:ext cx="3824372" cy="2311814"/>
+                      <a:ext cx="4659179" cy="2820287"/>
                     </a:xfrm>
                     <a:prstGeom prst="rect">
                       <a:avLst/>
                     </a:prstGeom>
+                    <a:noFill/>
                     <a:ln>
                       <a:noFill/>
                     </a:ln>
-                    <a:extLst>
-                      <a:ext uri="{53640926-AAD7-44D8-BBD7-CCE9431645EC}">
-                        <a14:shadowObscured xmlns:a14="http://schemas.microsoft.com/office/drawing/2010/main"/>
-                      </a:ext>
-                    </a:extLst>
                   </pic:spPr>
                 </pic:pic>
               </a:graphicData>
@@ -2713,37 +2795,55 @@
     </w:p>
     <w:p>
       <w:pPr>
+        <w:pStyle w:val="Caption"/>
         <w:jc w:val="center"/>
-        <w:rPr>
-          <w:noProof/>
-        </w:rPr>
-      </w:pPr>
-    </w:p>
-    <w:p>
-      <w:pPr>
+      </w:pPr>
+      <w:r>
+        <w:t xml:space="preserve">Figure </w:t>
+      </w:r>
+      <w:r>
+        <w:fldChar w:fldCharType="begin"/>
+      </w:r>
+      <w:r>
+        <w:instrText xml:space="preserve"> SEQ Figure \* ARABIC </w:instrText>
+      </w:r>
+      <w:r>
+        <w:fldChar w:fldCharType="separate"/>
+      </w:r>
+      <w:r>
+        <w:rPr>
+          <w:noProof/>
+        </w:rPr>
+        <w:t>6</w:t>
+      </w:r>
+      <w:r>
+        <w:fldChar w:fldCharType="end"/>
+      </w:r>
+      <w:r>
+        <w:t>.</w:t>
+      </w:r>
+      <w:r>
+        <w:t>Magnetizing Current vs Time at Steady State for 20V Input</w:t>
+      </w:r>
+      <w:r>
+        <w:t>.</w:t>
+      </w:r>
+    </w:p>
+    <w:p>
+      <w:pPr>
+        <w:pStyle w:val="Caption"/>
+        <w:keepNext/>
         <w:jc w:val="center"/>
-        <w:rPr>
-          <w:noProof/>
-        </w:rPr>
-      </w:pPr>
-    </w:p>
-    <w:p>
-      <w:pPr>
-        <w:jc w:val="center"/>
-        <w:rPr>
-          <w:lang w:val="en-GB"/>
-        </w:rPr>
-      </w:pPr>
-      <w:r>
-        <w:rPr>
-          <w:noProof/>
-        </w:rPr>
-        <w:lastRenderedPageBreak/>
+      </w:pPr>
+      <w:r>
+        <w:rPr>
+          <w:noProof/>
+        </w:rPr>
         <w:drawing>
-          <wp:inline distT="0" distB="0" distL="0" distR="0" wp14:anchorId="1A12F582" wp14:editId="335776AB">
-            <wp:extent cx="3841060" cy="2508169"/>
-            <wp:effectExtent l="0" t="0" r="7620" b="6985"/>
-            <wp:docPr id="1615574192" name="Picture 1" descr="A screenshot of a computer&#10;&#10;Description automatically generated"/>
+          <wp:inline distT="0" distB="0" distL="0" distR="0" wp14:anchorId="5242693F" wp14:editId="564050B2">
+            <wp:extent cx="4528457" cy="2969505"/>
+            <wp:effectExtent l="0" t="0" r="5715" b="2540"/>
+            <wp:docPr id="479719189" name="Picture 5"/>
             <wp:cNvGraphicFramePr>
               <a:graphicFrameLocks xmlns:a="http://schemas.openxmlformats.org/drawingml/2006/main" noChangeAspect="1"/>
             </wp:cNvGraphicFramePr>
@@ -2751,30 +2851,36 @@
               <a:graphicData uri="http://schemas.openxmlformats.org/drawingml/2006/picture">
                 <pic:pic xmlns:pic="http://schemas.openxmlformats.org/drawingml/2006/picture">
                   <pic:nvPicPr>
-                    <pic:cNvPr id="1615574192" name="Picture 1" descr="A screenshot of a computer&#10;&#10;Description automatically generated"/>
-                    <pic:cNvPicPr/>
+                    <pic:cNvPr id="0" name="Picture 9"/>
+                    <pic:cNvPicPr>
+                      <a:picLocks noChangeAspect="1" noChangeArrowheads="1"/>
+                    </pic:cNvPicPr>
                   </pic:nvPicPr>
-                  <pic:blipFill rotWithShape="1">
-                    <a:blip r:embed="rId14"/>
-                    <a:srcRect l="26095" t="26723" r="33377" b="26229"/>
-                    <a:stretch/>
+                  <pic:blipFill>
+                    <a:blip r:embed="rId14">
+                      <a:extLst>
+                        <a:ext uri="{28A0092B-C50C-407E-A947-70E740481C1C}">
+                          <a14:useLocalDpi xmlns:a14="http://schemas.microsoft.com/office/drawing/2010/main" val="0"/>
+                        </a:ext>
+                      </a:extLst>
+                    </a:blip>
+                    <a:srcRect/>
+                    <a:stretch>
+                      <a:fillRect/>
+                    </a:stretch>
                   </pic:blipFill>
                   <pic:spPr bwMode="auto">
                     <a:xfrm>
                       <a:off x="0" y="0"/>
-                      <a:ext cx="3861232" cy="2521341"/>
+                      <a:ext cx="4540260" cy="2977245"/>
                     </a:xfrm>
                     <a:prstGeom prst="rect">
                       <a:avLst/>
                     </a:prstGeom>
+                    <a:noFill/>
                     <a:ln>
                       <a:noFill/>
                     </a:ln>
-                    <a:extLst>
-                      <a:ext uri="{53640926-AAD7-44D8-BBD7-CCE9431645EC}">
-                        <a14:shadowObscured xmlns:a14="http://schemas.microsoft.com/office/drawing/2010/main"/>
-                      </a:ext>
-                    </a:extLst>
                   </pic:spPr>
                 </pic:pic>
               </a:graphicData>
@@ -2785,56 +2891,63 @@
     </w:p>
     <w:p>
       <w:pPr>
-        <w:jc w:val="both"/>
-        <w:rPr>
-          <w:rFonts w:asciiTheme="majorHAnsi" w:eastAsiaTheme="majorEastAsia" w:hAnsiTheme="majorHAnsi" w:cstheme="majorBidi"/>
-          <w:color w:val="2E74B5" w:themeColor="accent1" w:themeShade="BF"/>
-          <w:sz w:val="24"/>
-          <w:szCs w:val="24"/>
-          <w:lang w:val="en-GB"/>
-        </w:rPr>
-      </w:pPr>
-      <w:r>
-        <w:rPr>
-          <w:rFonts w:asciiTheme="majorHAnsi" w:eastAsiaTheme="majorEastAsia" w:hAnsiTheme="majorHAnsi" w:cstheme="majorBidi"/>
-          <w:color w:val="2E74B5" w:themeColor="accent1" w:themeShade="BF"/>
-          <w:sz w:val="24"/>
-          <w:szCs w:val="24"/>
-          <w:lang w:val="en-GB"/>
-        </w:rPr>
-        <w:t xml:space="preserve">Question </w:t>
-      </w:r>
-      <w:r>
-        <w:rPr>
-          <w:rFonts w:asciiTheme="majorHAnsi" w:eastAsiaTheme="majorEastAsia" w:hAnsiTheme="majorHAnsi" w:cstheme="majorBidi"/>
-          <w:color w:val="2E74B5" w:themeColor="accent1" w:themeShade="BF"/>
-          <w:sz w:val="24"/>
-          <w:szCs w:val="24"/>
-          <w:lang w:val="en-GB"/>
-        </w:rPr>
+        <w:pStyle w:val="Caption"/>
+        <w:jc w:val="center"/>
+      </w:pPr>
+      <w:r>
+        <w:t xml:space="preserve">Figure </w:t>
+      </w:r>
+      <w:r>
+        <w:fldChar w:fldCharType="begin"/>
+      </w:r>
+      <w:r>
+        <w:instrText xml:space="preserve"> SEQ Figure \* ARABIC </w:instrText>
+      </w:r>
+      <w:r>
+        <w:fldChar w:fldCharType="separate"/>
+      </w:r>
+      <w:r>
+        <w:rPr>
+          <w:noProof/>
+        </w:rPr>
+        <w:t>7</w:t>
+      </w:r>
+      <w:r>
+        <w:fldChar w:fldCharType="end"/>
+      </w:r>
+      <w:r>
+        <w:t>.</w:t>
+      </w:r>
+      <w:r>
+        <w:t xml:space="preserve">Magnetizing Current vs Time at Steady State for </w:t>
+      </w:r>
+      <w:r>
         <w:t>4</w:t>
       </w:r>
       <w:r>
-        <w:rPr>
-          <w:rFonts w:asciiTheme="majorHAnsi" w:eastAsiaTheme="majorEastAsia" w:hAnsiTheme="majorHAnsi" w:cstheme="majorBidi"/>
-          <w:color w:val="2E74B5" w:themeColor="accent1" w:themeShade="BF"/>
-          <w:sz w:val="24"/>
-          <w:szCs w:val="24"/>
-          <w:lang w:val="en-GB"/>
-        </w:rPr>
-        <w:t xml:space="preserve">)  </w:t>
-      </w:r>
-    </w:p>
-    <w:p>
-      <w:pPr>
+        <w:t>0V Input</w:t>
+      </w:r>
+      <w:r>
+        <w:t>.</w:t>
+      </w:r>
+    </w:p>
+    <w:p/>
+    <w:p>
+      <w:pPr>
+        <w:pStyle w:val="ListParagraph"/>
+        <w:numPr>
+          <w:ilvl w:val="0"/>
+          <w:numId w:val="1"/>
+        </w:numPr>
+        <w:rPr>
+          <w:lang w:val="en-GB"/>
+        </w:rPr>
+      </w:pPr>
+    </w:p>
+    <w:p>
+      <w:pPr>
+        <w:keepNext/>
         <w:jc w:val="center"/>
-        <w:rPr>
-          <w:rFonts w:asciiTheme="majorHAnsi" w:eastAsiaTheme="majorEastAsia" w:hAnsiTheme="majorHAnsi" w:cstheme="majorBidi"/>
-          <w:color w:val="2E74B5" w:themeColor="accent1" w:themeShade="BF"/>
-          <w:sz w:val="24"/>
-          <w:szCs w:val="24"/>
-          <w:lang w:val="en-GB"/>
-        </w:rPr>
       </w:pPr>
       <w:r>
         <w:rPr>
@@ -2886,6 +2999,34 @@
     </w:p>
     <w:p>
       <w:pPr>
+        <w:pStyle w:val="Caption"/>
+        <w:jc w:val="center"/>
+        <w:rPr>
+          <w:rFonts w:asciiTheme="majorHAnsi" w:eastAsiaTheme="majorEastAsia" w:hAnsiTheme="majorHAnsi" w:cstheme="majorBidi"/>
+          <w:color w:val="2E74B5" w:themeColor="accent1" w:themeShade="BF"/>
+          <w:sz w:val="24"/>
+          <w:szCs w:val="24"/>
+          <w:lang w:val="en-GB"/>
+        </w:rPr>
+      </w:pPr>
+      <w:r>
+        <w:t xml:space="preserve">Figure </w:t>
+      </w:r>
+      <w:proofErr w:type="gramStart"/>
+      <w:r>
+        <w:t>8</w:t>
+      </w:r>
+      <w:r>
+        <w:t>.Magnetizing</w:t>
+      </w:r>
+      <w:proofErr w:type="gramEnd"/>
+      <w:r>
+        <w:t xml:space="preserve"> Current in CCM Operation</w:t>
+      </w:r>
+    </w:p>
+    <w:p>
+      <w:pPr>
+        <w:ind w:left="708"/>
         <w:rPr>
           <w:rFonts w:eastAsiaTheme="minorEastAsia" w:cstheme="minorHAnsi"/>
           <w:lang w:val="en-GB"/>
@@ -2895,14 +3036,14 @@
         <w:rPr>
           <w:lang w:val="en-GB"/>
         </w:rPr>
+        <w:lastRenderedPageBreak/>
         <w:t xml:space="preserve">Figure </w:t>
       </w:r>
       <w:r>
         <w:rPr>
-          <w:highlight w:val="yellow"/>
-          <w:lang w:val="en-GB"/>
-        </w:rPr>
-        <w:t>Z</w:t>
+          <w:lang w:val="en-GB"/>
+        </w:rPr>
+        <w:t>8</w:t>
       </w:r>
       <w:r>
         <w:rPr>
@@ -3062,7 +3203,14 @@
           <w:rFonts w:eastAsiaTheme="minorEastAsia" w:cstheme="minorHAnsi"/>
           <w:lang w:val="en-GB"/>
         </w:rPr>
-        <w:t xml:space="preserve">.  This means edge of DCM mode is when </w:t>
+        <w:t xml:space="preserve">.  This means edge of DCM mode is </w:t>
+      </w:r>
+      <w:r>
+        <w:rPr>
+          <w:rFonts w:eastAsiaTheme="minorEastAsia" w:cstheme="minorHAnsi"/>
+          <w:lang w:val="en-GB"/>
+        </w:rPr>
+        <w:t xml:space="preserve">when </w:t>
       </w:r>
       <w:r>
         <w:rPr>
@@ -3407,6 +3555,13 @@
           </m:den>
         </m:f>
       </m:oMath>
+      <w:r>
+        <w:rPr>
+          <w:rFonts w:eastAsiaTheme="minorEastAsia" w:cstheme="minorHAnsi"/>
+          <w:lang w:val="en-GB"/>
+        </w:rPr>
+        <w:t xml:space="preserve">                                                     </w:t>
+      </w:r>
     </w:p>
     <w:p>
       <w:pPr>
@@ -3595,6 +3750,7 @@
     </w:p>
     <w:p>
       <w:pPr>
+        <w:ind w:left="708"/>
         <w:rPr>
           <w:rFonts w:eastAsiaTheme="minorEastAsia" w:cstheme="minorHAnsi"/>
           <w:lang w:val="en-GB"/>
@@ -3610,6 +3766,7 @@
     </w:p>
     <w:p>
       <w:pPr>
+        <w:ind w:left="708"/>
         <w:rPr>
           <w:rFonts w:eastAsiaTheme="minorEastAsia"/>
           <w:lang w:val="en-GB"/>
@@ -3764,35 +3921,13 @@
                   </m:r>
                 </m:e>
                 <m:sub>
-                  <m:sSub>
-                    <m:sSubPr>
-                      <m:ctrlPr>
-                        <w:rPr>
-                          <w:rFonts w:ascii="Cambria Math" w:eastAsiaTheme="minorEastAsia" w:hAnsi="Cambria Math" w:cstheme="minorHAnsi"/>
-                          <w:i/>
-                          <w:lang w:val="en-GB"/>
-                        </w:rPr>
-                      </m:ctrlPr>
-                    </m:sSubPr>
-                    <m:e>
-                      <m:r>
-                        <w:rPr>
-                          <w:rFonts w:ascii="Cambria Math" w:eastAsiaTheme="minorEastAsia" w:hAnsi="Cambria Math" w:cstheme="minorHAnsi"/>
-                          <w:lang w:val="en-GB"/>
-                        </w:rPr>
-                        <m:t>o</m:t>
-                      </m:r>
-                    </m:e>
-                    <m:sub>
-                      <m:r>
-                        <w:rPr>
-                          <w:rFonts w:ascii="Cambria Math" w:eastAsiaTheme="minorEastAsia" w:hAnsi="Cambria Math" w:cstheme="minorHAnsi"/>
-                          <w:lang w:val="en-GB"/>
-                        </w:rPr>
-                        <m:t>min</m:t>
-                      </m:r>
-                    </m:sub>
-                  </m:sSub>
+                  <m:r>
+                    <w:rPr>
+                      <w:rFonts w:ascii="Cambria Math" w:eastAsiaTheme="minorEastAsia" w:hAnsi="Cambria Math" w:cstheme="minorHAnsi"/>
+                      <w:lang w:val="en-GB"/>
+                    </w:rPr>
+                    <m:t>o</m:t>
+                  </m:r>
                 </m:sub>
               </m:sSub>
             </m:num>
@@ -3891,6 +4026,7 @@
     </w:p>
     <w:p>
       <w:pPr>
+        <w:ind w:left="708"/>
         <w:rPr>
           <w:rFonts w:eastAsiaTheme="minorEastAsia"/>
           <w:lang w:val="en-GB"/>
@@ -3918,35 +4054,13 @@
               </m:r>
             </m:e>
             <m:sub>
-              <m:sSub>
-                <m:sSubPr>
-                  <m:ctrlPr>
-                    <w:rPr>
-                      <w:rFonts w:ascii="Cambria Math" w:eastAsiaTheme="minorEastAsia" w:hAnsi="Cambria Math" w:cstheme="minorHAnsi"/>
-                      <w:i/>
-                      <w:lang w:val="en-GB"/>
-                    </w:rPr>
-                  </m:ctrlPr>
-                </m:sSubPr>
-                <m:e>
-                  <m:r>
-                    <w:rPr>
-                      <w:rFonts w:ascii="Cambria Math" w:eastAsiaTheme="minorEastAsia" w:hAnsi="Cambria Math" w:cstheme="minorHAnsi"/>
-                      <w:lang w:val="en-GB"/>
-                    </w:rPr>
-                    <m:t>o</m:t>
-                  </m:r>
-                </m:e>
-                <m:sub>
-                  <m:r>
-                    <w:rPr>
-                      <w:rFonts w:ascii="Cambria Math" w:eastAsiaTheme="minorEastAsia" w:hAnsi="Cambria Math" w:cstheme="minorHAnsi"/>
-                      <w:lang w:val="en-GB"/>
-                    </w:rPr>
-                    <m:t>min</m:t>
-                  </m:r>
-                </m:sub>
-              </m:sSub>
+              <m:r>
+                <w:rPr>
+                  <w:rFonts w:ascii="Cambria Math" w:eastAsiaTheme="minorEastAsia" w:hAnsi="Cambria Math" w:cstheme="minorHAnsi"/>
+                  <w:lang w:val="en-GB"/>
+                </w:rPr>
+                <m:t>o</m:t>
+              </m:r>
             </m:sub>
           </m:sSub>
           <m:r>
@@ -4157,6 +4271,16 @@
     </w:p>
     <w:p>
       <w:pPr>
+        <w:ind w:left="708"/>
+        <w:rPr>
+          <w:rFonts w:eastAsiaTheme="minorEastAsia"/>
+          <w:lang w:val="en-GB"/>
+        </w:rPr>
+      </w:pPr>
+    </w:p>
+    <w:p>
+      <w:pPr>
+        <w:ind w:left="708"/>
         <w:rPr>
           <w:rFonts w:eastAsiaTheme="minorEastAsia"/>
           <w:lang w:val="en-GB"/>
@@ -4210,38 +4334,13 @@
                 </m:r>
               </m:e>
               <m:sub>
-                <m:func>
-                  <m:funcPr>
-                    <m:ctrlPr>
-                      <w:rPr>
-                        <w:rFonts w:ascii="Cambria Math" w:eastAsiaTheme="minorEastAsia" w:hAnsi="Cambria Math" w:cstheme="minorHAnsi"/>
-                        <w:i/>
-                        <w:lang w:val="en-GB"/>
-                      </w:rPr>
-                    </m:ctrlPr>
-                  </m:funcPr>
-                  <m:fName>
-                    <m:r>
-                      <m:rPr>
-                        <m:sty m:val="p"/>
-                      </m:rPr>
-                      <w:rPr>
-                        <w:rFonts w:ascii="Cambria Math" w:eastAsiaTheme="minorEastAsia" w:hAnsi="Cambria Math" w:cstheme="minorHAnsi"/>
-                        <w:lang w:val="en-GB"/>
-                      </w:rPr>
-                      <m:t>min</m:t>
-                    </m:r>
-                  </m:fName>
-                  <m:e>
-                    <m:r>
-                      <w:rPr>
-                        <w:rFonts w:ascii="Cambria Math" w:eastAsiaTheme="minorEastAsia" w:hAnsi="Cambria Math" w:cstheme="minorHAnsi"/>
-                        <w:lang w:val="en-GB"/>
-                      </w:rPr>
-                      <m:t>(40 V input)</m:t>
-                    </m:r>
-                  </m:e>
-                </m:func>
+                <m:r>
+                  <w:rPr>
+                    <w:rFonts w:ascii="Cambria Math" w:eastAsiaTheme="minorEastAsia" w:hAnsi="Cambria Math" w:cstheme="minorHAnsi"/>
+                    <w:lang w:val="en-GB"/>
+                  </w:rPr>
+                  <m:t xml:space="preserve">40 V </m:t>
+                </m:r>
               </m:sub>
             </m:sSub>
           </m:sub>
@@ -4316,52 +4415,13 @@
                 </m:r>
               </m:e>
               <m:sub>
-                <m:func>
-                  <m:funcPr>
-                    <m:ctrlPr>
-                      <w:rPr>
-                        <w:rFonts w:ascii="Cambria Math" w:eastAsiaTheme="minorEastAsia" w:hAnsi="Cambria Math" w:cstheme="minorHAnsi"/>
-                        <w:i/>
-                        <w:lang w:val="en-GB"/>
-                      </w:rPr>
-                    </m:ctrlPr>
-                  </m:funcPr>
-                  <m:fName>
-                    <m:r>
-                      <m:rPr>
-                        <m:sty m:val="p"/>
-                      </m:rPr>
-                      <w:rPr>
-                        <w:rFonts w:ascii="Cambria Math" w:eastAsiaTheme="minorEastAsia" w:hAnsi="Cambria Math" w:cstheme="minorHAnsi"/>
-                        <w:lang w:val="en-GB"/>
-                      </w:rPr>
-                      <m:t>min</m:t>
-                    </m:r>
-                  </m:fName>
-                  <m:e>
-                    <m:r>
-                      <w:rPr>
-                        <w:rFonts w:ascii="Cambria Math" w:eastAsiaTheme="minorEastAsia" w:hAnsi="Cambria Math" w:cstheme="minorHAnsi"/>
-                        <w:lang w:val="en-GB"/>
-                      </w:rPr>
-                      <m:t>(</m:t>
-                    </m:r>
-                    <m:r>
-                      <w:rPr>
-                        <w:rFonts w:ascii="Cambria Math" w:eastAsiaTheme="minorEastAsia" w:hAnsi="Cambria Math" w:cstheme="minorHAnsi"/>
-                        <w:lang w:val="en-GB"/>
-                      </w:rPr>
-                      <m:t>2</m:t>
-                    </m:r>
-                    <m:r>
-                      <w:rPr>
-                        <w:rFonts w:ascii="Cambria Math" w:eastAsiaTheme="minorEastAsia" w:hAnsi="Cambria Math" w:cstheme="minorHAnsi"/>
-                        <w:lang w:val="en-GB"/>
-                      </w:rPr>
-                      <m:t>0 V input)</m:t>
-                    </m:r>
-                  </m:e>
-                </m:func>
+                <m:r>
+                  <w:rPr>
+                    <w:rFonts w:ascii="Cambria Math" w:eastAsiaTheme="minorEastAsia" w:hAnsi="Cambria Math" w:cstheme="minorHAnsi"/>
+                    <w:lang w:val="en-GB"/>
+                  </w:rPr>
+                  <m:t xml:space="preserve">20 V </m:t>
+                </m:r>
               </m:sub>
             </m:sSub>
           </m:sub>
@@ -4395,28 +4455,50 @@
         </w:rPr>
         <w:t xml:space="preserve">. </w:t>
       </w:r>
-    </w:p>
-    <w:p>
-      <w:pPr>
-        <w:rPr>
-          <w:rFonts w:eastAsiaTheme="minorEastAsia"/>
-          <w:lang w:val="en-GB"/>
-        </w:rPr>
-      </w:pPr>
-    </w:p>
-    <w:p>
-      <w:pPr>
-        <w:rPr>
-          <w:rFonts w:eastAsiaTheme="minorEastAsia"/>
-          <w:lang w:val="en-GB"/>
-        </w:rPr>
-      </w:pPr>
-      <w:r>
-        <w:rPr>
-          <w:rFonts w:eastAsiaTheme="minorEastAsia"/>
-          <w:lang w:val="en-GB"/>
-        </w:rPr>
-        <w:t xml:space="preserve">Corresponding transformer current would be </w:t>
+      <w:r>
+        <w:rPr>
+          <w:rFonts w:eastAsiaTheme="minorEastAsia"/>
+          <w:lang w:val="en-GB"/>
+        </w:rPr>
+        <w:t xml:space="preserve">By using this </w:t>
+      </w:r>
+      <m:oMath>
+        <m:sSub>
+          <m:sSubPr>
+            <m:ctrlPr>
+              <w:rPr>
+                <w:rFonts w:ascii="Cambria Math" w:eastAsiaTheme="minorEastAsia" w:hAnsi="Cambria Math" w:cstheme="minorHAnsi"/>
+                <w:i/>
+                <w:lang w:val="en-GB"/>
+              </w:rPr>
+            </m:ctrlPr>
+          </m:sSubPr>
+          <m:e>
+            <m:r>
+              <w:rPr>
+                <w:rFonts w:ascii="Cambria Math" w:eastAsiaTheme="minorEastAsia" w:hAnsi="Cambria Math" w:cstheme="minorHAnsi"/>
+                <w:lang w:val="en-GB"/>
+              </w:rPr>
+              <m:t>I</m:t>
+            </m:r>
+          </m:e>
+          <m:sub>
+            <m:r>
+              <w:rPr>
+                <w:rFonts w:ascii="Cambria Math" w:eastAsiaTheme="minorEastAsia" w:hAnsi="Cambria Math" w:cstheme="minorHAnsi"/>
+                <w:lang w:val="en-GB"/>
+              </w:rPr>
+              <m:t>o</m:t>
+            </m:r>
+          </m:sub>
+        </m:sSub>
+      </m:oMath>
+      <w:r>
+        <w:rPr>
+          <w:rFonts w:eastAsiaTheme="minorEastAsia"/>
+          <w:lang w:val="en-GB"/>
+        </w:rPr>
+        <w:t xml:space="preserve"> values, we calculate </w:t>
       </w:r>
       <m:oMath>
         <m:sSub>
@@ -4470,15 +4552,17 @@
             </m:sSub>
           </m:sub>
         </m:sSub>
-        <m:r>
-          <w:rPr>
-            <w:rFonts w:ascii="Cambria Math" w:hAnsi="Cambria Math" w:cstheme="minorHAnsi"/>
-            <w:lang w:val="en-GB"/>
-          </w:rPr>
-          <m:t>*</m:t>
-        </m:r>
-        <m:d>
-          <m:dPr>
+      </m:oMath>
+      <w:r>
+        <w:rPr>
+          <w:rFonts w:eastAsiaTheme="minorEastAsia"/>
+          <w:lang w:val="en-GB"/>
+        </w:rPr>
+        <w:t xml:space="preserve">. By using the </w:t>
+      </w:r>
+      <m:oMath>
+        <m:sSub>
+          <m:sSubPr>
             <m:ctrlPr>
               <w:rPr>
                 <w:rFonts w:ascii="Cambria Math" w:hAnsi="Cambria Math" w:cstheme="minorHAnsi"/>
@@ -4486,54 +4570,195 @@
                 <w:lang w:val="en-GB"/>
               </w:rPr>
             </m:ctrlPr>
-          </m:dPr>
+          </m:sSubPr>
           <m:e>
             <m:r>
               <w:rPr>
                 <w:rFonts w:ascii="Cambria Math" w:hAnsi="Cambria Math" w:cstheme="minorHAnsi"/>
                 <w:lang w:val="en-GB"/>
               </w:rPr>
-              <m:t>1-D</m:t>
+              <m:t xml:space="preserve"> I</m:t>
             </m:r>
           </m:e>
-        </m:d>
-        <m:r>
-          <w:rPr>
-            <w:rFonts w:ascii="Cambria Math" w:hAnsi="Cambria Math" w:cstheme="minorHAnsi"/>
-            <w:lang w:val="en-GB"/>
-          </w:rPr>
-          <m:t xml:space="preserve">. </m:t>
-        </m:r>
+          <m:sub>
+            <m:sSub>
+              <m:sSubPr>
+                <m:ctrlPr>
+                  <w:rPr>
+                    <w:rFonts w:ascii="Cambria Math" w:hAnsi="Cambria Math" w:cstheme="minorHAnsi"/>
+                    <w:i/>
+                    <w:lang w:val="en-GB"/>
+                  </w:rPr>
+                </m:ctrlPr>
+              </m:sSubPr>
+              <m:e>
+                <m:r>
+                  <w:rPr>
+                    <w:rFonts w:ascii="Cambria Math" w:hAnsi="Cambria Math" w:cstheme="minorHAnsi"/>
+                    <w:lang w:val="en-GB"/>
+                  </w:rPr>
+                  <m:t>L</m:t>
+                </m:r>
+              </m:e>
+              <m:sub>
+                <m:r>
+                  <w:rPr>
+                    <w:rFonts w:ascii="Cambria Math" w:hAnsi="Cambria Math" w:cstheme="minorHAnsi"/>
+                    <w:lang w:val="en-GB"/>
+                  </w:rPr>
+                  <m:t>m avg</m:t>
+                </m:r>
+              </m:sub>
+            </m:sSub>
+          </m:sub>
+        </m:sSub>
       </m:oMath>
-    </w:p>
-    <w:p>
-      <w:pPr>
-        <w:rPr>
-          <w:rFonts w:eastAsiaTheme="minorEastAsia"/>
-          <w:lang w:val="en-GB"/>
-        </w:rPr>
-      </w:pPr>
-      <w:r>
-        <w:rPr>
-          <w:rFonts w:eastAsiaTheme="minorEastAsia"/>
-          <w:lang w:val="en-GB"/>
-        </w:rPr>
-        <w:t>From that equation</w:t>
-      </w:r>
-      <w:r>
-        <w:rPr>
-          <w:rFonts w:eastAsiaTheme="minorEastAsia"/>
-          <w:lang w:val="en-GB"/>
-        </w:rPr>
-        <w:t xml:space="preserve"> minimum transformer currents will be</w:t>
-      </w:r>
-      <w:r>
-        <w:rPr>
-          <w:rFonts w:eastAsiaTheme="minorEastAsia"/>
-          <w:lang w:val="en-GB"/>
-        </w:rPr>
-        <w:t xml:space="preserve"> </w:t>
-      </w:r>
+      <w:r>
+        <w:rPr>
+          <w:rFonts w:eastAsiaTheme="minorEastAsia"/>
+          <w:lang w:val="en-GB"/>
+        </w:rPr>
+        <w:t>, c</w:t>
+      </w:r>
+      <w:r>
+        <w:rPr>
+          <w:rFonts w:eastAsiaTheme="minorEastAsia"/>
+          <w:lang w:val="en-GB"/>
+        </w:rPr>
+        <w:t>orresponding transformer current would be</w:t>
+      </w:r>
+      <w:r>
+        <w:rPr>
+          <w:rFonts w:eastAsiaTheme="minorEastAsia"/>
+          <w:lang w:val="en-GB"/>
+        </w:rPr>
+        <w:t xml:space="preserve">: </w:t>
+      </w:r>
+    </w:p>
+    <w:p>
+      <w:pPr>
+        <w:ind w:left="708"/>
+        <w:jc w:val="center"/>
+        <w:rPr>
+          <w:rFonts w:eastAsiaTheme="minorEastAsia"/>
+          <w:lang w:val="en-GB"/>
+        </w:rPr>
+      </w:pPr>
+      <m:oMathPara>
+        <m:oMath>
+          <m:sSub>
+            <m:sSubPr>
+              <m:ctrlPr>
+                <w:rPr>
+                  <w:rFonts w:ascii="Cambria Math" w:hAnsi="Cambria Math" w:cstheme="minorHAnsi"/>
+                  <w:i/>
+                  <w:lang w:val="en-GB"/>
+                </w:rPr>
+              </m:ctrlPr>
+            </m:sSubPr>
+            <m:e>
+              <m:r>
+                <w:rPr>
+                  <w:rFonts w:ascii="Cambria Math" w:hAnsi="Cambria Math" w:cstheme="minorHAnsi"/>
+                  <w:lang w:val="en-GB"/>
+                </w:rPr>
+                <m:t xml:space="preserve"> I</m:t>
+              </m:r>
+            </m:e>
+            <m:sub>
+              <m:sSub>
+                <m:sSubPr>
+                  <m:ctrlPr>
+                    <w:rPr>
+                      <w:rFonts w:ascii="Cambria Math" w:hAnsi="Cambria Math" w:cstheme="minorHAnsi"/>
+                      <w:i/>
+                      <w:lang w:val="en-GB"/>
+                    </w:rPr>
+                  </m:ctrlPr>
+                </m:sSubPr>
+                <m:e>
+                  <m:r>
+                    <w:rPr>
+                      <w:rFonts w:ascii="Cambria Math" w:hAnsi="Cambria Math" w:cstheme="minorHAnsi"/>
+                      <w:lang w:val="en-GB"/>
+                    </w:rPr>
+                    <m:t>L</m:t>
+                  </m:r>
+                </m:e>
+                <m:sub>
+                  <m:r>
+                    <w:rPr>
+                      <w:rFonts w:ascii="Cambria Math" w:hAnsi="Cambria Math" w:cstheme="minorHAnsi"/>
+                      <w:lang w:val="en-GB"/>
+                    </w:rPr>
+                    <m:t>m avg</m:t>
+                  </m:r>
+                </m:sub>
+              </m:sSub>
+            </m:sub>
+          </m:sSub>
+          <m:r>
+            <w:rPr>
+              <w:rFonts w:ascii="Cambria Math" w:hAnsi="Cambria Math" w:cstheme="minorHAnsi"/>
+              <w:lang w:val="en-GB"/>
+            </w:rPr>
+            <m:t>*</m:t>
+          </m:r>
+          <m:d>
+            <m:dPr>
+              <m:ctrlPr>
+                <w:rPr>
+                  <w:rFonts w:ascii="Cambria Math" w:hAnsi="Cambria Math" w:cstheme="minorHAnsi"/>
+                  <w:i/>
+                  <w:lang w:val="en-GB"/>
+                </w:rPr>
+              </m:ctrlPr>
+            </m:dPr>
+            <m:e>
+              <m:r>
+                <w:rPr>
+                  <w:rFonts w:ascii="Cambria Math" w:hAnsi="Cambria Math" w:cstheme="minorHAnsi"/>
+                  <w:lang w:val="en-GB"/>
+                </w:rPr>
+                <m:t>1-D</m:t>
+              </m:r>
+            </m:e>
+          </m:d>
+          <m:r>
+            <w:rPr>
+              <w:rFonts w:ascii="Cambria Math" w:hAnsi="Cambria Math" w:cstheme="minorHAnsi"/>
+              <w:lang w:val="en-GB"/>
+            </w:rPr>
+            <m:t>.</m:t>
+          </m:r>
+        </m:oMath>
+      </m:oMathPara>
+    </w:p>
+    <w:p>
+      <w:pPr>
+        <w:ind w:left="708"/>
+        <w:rPr>
+          <w:rFonts w:eastAsiaTheme="minorEastAsia"/>
+          <w:lang w:val="en-GB"/>
+        </w:rPr>
+      </w:pPr>
+      <w:r>
+        <w:rPr>
+          <w:rFonts w:eastAsiaTheme="minorEastAsia"/>
+          <w:lang w:val="en-GB"/>
+        </w:rPr>
+        <w:t>Minimum transformer current will be 0 and maximum transformer current will be double of the above equation.</w:t>
+      </w:r>
+    </w:p>
+    <w:p>
+      <w:pPr>
+        <w:ind w:left="708"/>
+        <w:jc w:val="center"/>
+        <w:rPr>
+          <w:rFonts w:eastAsiaTheme="minorEastAsia"/>
+          <w:lang w:val="en-GB"/>
+        </w:rPr>
+      </w:pPr>
       <m:oMath>
         <m:sSub>
           <m:sSubPr>
@@ -4599,7 +4824,21 @@
           <w:rFonts w:eastAsiaTheme="minorEastAsia"/>
           <w:lang w:val="en-GB"/>
         </w:rPr>
-        <w:t xml:space="preserve"> 2.35 A &amp;  </w:t>
+        <w:t xml:space="preserve"> </w:t>
+      </w:r>
+      <w:r>
+        <w:rPr>
+          <w:rFonts w:eastAsiaTheme="minorEastAsia"/>
+          <w:lang w:val="en-GB"/>
+        </w:rPr>
+        <w:t>4.7</w:t>
+      </w:r>
+      <w:r>
+        <w:rPr>
+          <w:rFonts w:eastAsiaTheme="minorEastAsia"/>
+          <w:lang w:val="en-GB"/>
+        </w:rPr>
+        <w:t xml:space="preserve"> A &amp;  </w:t>
       </w:r>
       <m:oMath>
         <m:sSub>
@@ -4680,162 +4919,144 @@
           <w:rFonts w:eastAsiaTheme="minorEastAsia"/>
           <w:lang w:val="en-GB"/>
         </w:rPr>
-        <w:t>1.912 A.</w:t>
-      </w:r>
-    </w:p>
-    <w:p>
-      <w:pPr>
-        <w:rPr>
-          <w:rFonts w:eastAsiaTheme="minorEastAsia"/>
-          <w:lang w:val="en-GB"/>
-        </w:rPr>
-      </w:pPr>
-    </w:p>
-    <w:p>
-      <w:pPr>
-        <w:rPr>
-          <w:lang w:val="en-GB"/>
-        </w:rPr>
-      </w:pPr>
-    </w:p>
-    <w:p>
-      <w:pPr>
-        <w:jc w:val="both"/>
-        <w:rPr>
-          <w:rFonts w:asciiTheme="majorHAnsi" w:eastAsiaTheme="majorEastAsia" w:hAnsiTheme="majorHAnsi" w:cstheme="majorBidi"/>
-          <w:color w:val="2E74B5" w:themeColor="accent1" w:themeShade="BF"/>
-          <w:sz w:val="24"/>
-          <w:szCs w:val="24"/>
-          <w:lang w:val="en-GB"/>
-        </w:rPr>
-      </w:pPr>
-      <w:r>
-        <w:rPr>
-          <w:rFonts w:asciiTheme="majorHAnsi" w:eastAsiaTheme="majorEastAsia" w:hAnsiTheme="majorHAnsi" w:cstheme="majorBidi"/>
-          <w:color w:val="2E74B5" w:themeColor="accent1" w:themeShade="BF"/>
-          <w:sz w:val="24"/>
-          <w:szCs w:val="24"/>
+        <w:t>3.824</w:t>
+      </w:r>
+      <w:r>
+        <w:rPr>
+          <w:rFonts w:eastAsiaTheme="minorEastAsia"/>
+          <w:lang w:val="en-GB"/>
+        </w:rPr>
+        <w:t xml:space="preserve"> A.</w:t>
+      </w:r>
+    </w:p>
+    <w:p>
+      <w:pPr>
+        <w:ind w:left="708"/>
+        <w:jc w:val="center"/>
+        <w:rPr>
+          <w:rFonts w:eastAsiaTheme="minorEastAsia"/>
+          <w:lang w:val="en-GB"/>
+        </w:rPr>
+      </w:pPr>
+    </w:p>
+    <w:p>
+      <w:pPr>
+        <w:pStyle w:val="ListParagraph"/>
+        <w:numPr>
+          <w:ilvl w:val="0"/>
+          <w:numId w:val="1"/>
+        </w:numPr>
+        <w:rPr>
+          <w:rFonts w:cstheme="minorHAnsi"/>
+          <w:lang w:val="en-GB"/>
+        </w:rPr>
+      </w:pPr>
+      <w:r>
+        <w:rPr>
+          <w:rFonts w:cstheme="minorHAnsi"/>
+          <w:lang w:val="en-GB"/>
+        </w:rPr>
+        <w:t xml:space="preserve">To simulate the system with non-ideal switches, we used </w:t>
+      </w:r>
+      <w:r>
+        <w:t xml:space="preserve">IRF540NSPbF parameters for the MOSFET and MBR1545CT for the diode. The reason why we choose these components for the simulation purpose is they exist in the laboratory that we are going to use for the hardware project. The datasheets of the components are given in the appendix. </w:t>
+      </w:r>
+      <w:r>
+        <w:rPr>
+          <w:rFonts w:cstheme="minorHAnsi"/>
+          <w:lang w:val="en-GB"/>
+        </w:rPr>
+        <w:t xml:space="preserve"> </w:t>
+      </w:r>
+    </w:p>
+    <w:p>
+      <w:pPr>
+        <w:pStyle w:val="ListParagraph"/>
+        <w:rPr>
+          <w:rFonts w:eastAsiaTheme="minorEastAsia" w:cstheme="minorHAnsi"/>
+          <w:lang w:val="en-GB"/>
+        </w:rPr>
+      </w:pPr>
+      <w:r>
+        <w:rPr>
+          <w:rFonts w:eastAsiaTheme="minorEastAsia" w:cstheme="minorHAnsi"/>
+          <w:lang w:val="en-GB"/>
+        </w:rPr>
+        <w:t>Since we use MATLAB for simulation purposes, switches are simulated with snubber circuits as default, and we did not change the snubber circuit parameters.</w:t>
+      </w:r>
+    </w:p>
+    <w:p>
+      <w:pPr>
+        <w:ind w:left="708"/>
+        <w:rPr>
+          <w:noProof/>
+        </w:rPr>
+      </w:pPr>
+      <w:r>
+        <w:rPr>
+          <w:noProof/>
+        </w:rPr>
+        <w:t xml:space="preserve">Output voltage with 20V and 40 V inputs are given in Figure </w:t>
+      </w:r>
+      <w:r>
+        <w:rPr>
+          <w:noProof/>
+        </w:rPr>
+        <w:t>9</w:t>
+      </w:r>
+      <w:r>
+        <w:rPr>
+          <w:noProof/>
+        </w:rPr>
+        <w:t xml:space="preserve"> and Figure </w:t>
+      </w:r>
+      <w:r>
+        <w:rPr>
+          <w:noProof/>
+        </w:rPr>
+        <w:t>10</w:t>
+      </w:r>
+      <w:r>
+        <w:rPr>
+          <w:noProof/>
+        </w:rPr>
+        <w:t xml:space="preserve">. As we can see, output voltage </w:t>
+      </w:r>
+      <w:r>
+        <w:rPr>
+          <w:noProof/>
+        </w:rPr>
+        <w:t xml:space="preserve">can not </w:t>
+      </w:r>
+      <w:r>
+        <w:rPr>
+          <w:noProof/>
+        </w:rPr>
+        <w:t>reach 12V.</w:t>
+      </w:r>
+      <w:r>
+        <w:rPr>
+          <w:noProof/>
+        </w:rPr>
+        <w:t xml:space="preserve"> The reason for this is the voltage drops on the MOSFET and the Diode. To get 12V output with non-ideal switches and transformer, we need to change duty cycleaccordingly. Since we can not estimate/calculate all non-idealities, adding closed loop control to design is currical. </w:t>
+      </w:r>
+    </w:p>
+    <w:p>
+      <w:pPr>
+        <w:keepNext/>
+        <w:jc w:val="center"/>
+      </w:pPr>
+      <w:r>
+        <w:rPr>
+          <w:noProof/>
           <w:lang w:val="en-GB"/>
         </w:rPr>
         <w:lastRenderedPageBreak/>
-        <w:t xml:space="preserve">Question </w:t>
-      </w:r>
-      <w:r>
-        <w:rPr>
-          <w:rFonts w:asciiTheme="majorHAnsi" w:eastAsiaTheme="majorEastAsia" w:hAnsiTheme="majorHAnsi" w:cstheme="majorBidi"/>
-          <w:color w:val="2E74B5" w:themeColor="accent1" w:themeShade="BF"/>
-          <w:sz w:val="24"/>
-          <w:szCs w:val="24"/>
-          <w:lang w:val="en-GB"/>
-        </w:rPr>
-        <w:t>5</w:t>
-      </w:r>
-      <w:r>
-        <w:rPr>
-          <w:rFonts w:asciiTheme="majorHAnsi" w:eastAsiaTheme="majorEastAsia" w:hAnsiTheme="majorHAnsi" w:cstheme="majorBidi"/>
-          <w:color w:val="2E74B5" w:themeColor="accent1" w:themeShade="BF"/>
-          <w:sz w:val="24"/>
-          <w:szCs w:val="24"/>
-          <w:lang w:val="en-GB"/>
-        </w:rPr>
-        <w:t xml:space="preserve">) </w:t>
-      </w:r>
-    </w:p>
-    <w:p>
-      <w:pPr>
-        <w:rPr>
-          <w:rFonts w:cstheme="minorHAnsi"/>
-          <w:lang w:val="en-GB"/>
-        </w:rPr>
-      </w:pPr>
-      <w:r>
-        <w:rPr>
-          <w:rFonts w:cstheme="minorHAnsi"/>
-          <w:lang w:val="en-GB"/>
-        </w:rPr>
-        <w:t>To</w:t>
-      </w:r>
-      <w:r>
-        <w:rPr>
-          <w:rFonts w:cstheme="minorHAnsi"/>
-          <w:lang w:val="en-GB"/>
-        </w:rPr>
-        <w:t xml:space="preserve"> simulate the system with non-ideal switches,</w:t>
-      </w:r>
-      <w:r>
-        <w:rPr>
-          <w:rFonts w:cstheme="minorHAnsi"/>
-          <w:lang w:val="en-GB"/>
-        </w:rPr>
-        <w:t xml:space="preserve"> </w:t>
-      </w:r>
-      <w:r>
-        <w:rPr>
-          <w:rFonts w:cstheme="minorHAnsi"/>
-          <w:lang w:val="en-GB"/>
-        </w:rPr>
-        <w:t xml:space="preserve">we used </w:t>
-      </w:r>
-      <w:r>
-        <w:t>IRF540NSPbF</w:t>
-      </w:r>
-      <w:r>
-        <w:t xml:space="preserve"> parameters for the MOSFET and </w:t>
-      </w:r>
-      <w:r>
-        <w:t>MBR1545CT</w:t>
-      </w:r>
-      <w:r>
-        <w:t xml:space="preserve"> for the diode. The reason why we choose these components for the simulation purpose is they exist in the laboratory that we are going to use for the hardware project. The datasheets of the components are given in the appendix. </w:t>
-      </w:r>
-      <w:r>
-        <w:rPr>
-          <w:rFonts w:cstheme="minorHAnsi"/>
-          <w:lang w:val="en-GB"/>
-        </w:rPr>
-        <w:t xml:space="preserve"> </w:t>
-      </w:r>
-    </w:p>
-    <w:p>
-      <w:pPr>
-        <w:rPr>
-          <w:rFonts w:eastAsiaTheme="minorEastAsia" w:cstheme="minorHAnsi"/>
-          <w:lang w:val="en-GB"/>
-        </w:rPr>
-      </w:pPr>
-      <w:r>
-        <w:rPr>
-          <w:rFonts w:eastAsiaTheme="minorEastAsia" w:cstheme="minorHAnsi"/>
-          <w:lang w:val="en-GB"/>
-        </w:rPr>
-        <w:t xml:space="preserve">Since we use MATLAB for simulation purposes, switches are simulated with snubber circuits as default, and we did not change the snubber circuit parameters. Measurements taken from the MOSFET, and the diode are given in the figure x &amp;y. </w:t>
-      </w:r>
-    </w:p>
-    <w:p>
-      <w:pPr>
-        <w:jc w:val="center"/>
-        <w:rPr>
-          <w:noProof/>
-        </w:rPr>
-      </w:pPr>
-    </w:p>
-    <w:p>
-      <w:pPr>
-        <w:jc w:val="center"/>
-        <w:rPr>
-          <w:rFonts w:eastAsiaTheme="minorEastAsia" w:cstheme="minorHAnsi"/>
-          <w:lang w:val="en-GB"/>
-        </w:rPr>
-      </w:pPr>
-      <w:r>
-        <w:rPr>
-          <w:noProof/>
-        </w:rPr>
         <w:drawing>
-          <wp:inline distT="0" distB="0" distL="0" distR="0" wp14:anchorId="50A97321" wp14:editId="613D73D0">
-            <wp:extent cx="4434840" cy="2641778"/>
-            <wp:effectExtent l="0" t="0" r="3810" b="6350"/>
-            <wp:docPr id="439276479" name="Picture 1" descr="A screenshot of a computer&#10;&#10;Description automatically generated"/>
+          <wp:inline distT="0" distB="0" distL="0" distR="0" wp14:anchorId="4860F163" wp14:editId="5F6010FB">
+            <wp:extent cx="4963500" cy="2872596"/>
+            <wp:effectExtent l="0" t="0" r="8890" b="4445"/>
+            <wp:docPr id="2137138338" name="Picture 7"/>
             <wp:cNvGraphicFramePr>
               <a:graphicFrameLocks xmlns:a="http://schemas.openxmlformats.org/drawingml/2006/main" noChangeAspect="1"/>
             </wp:cNvGraphicFramePr>
@@ -4843,30 +5064,36 @@
               <a:graphicData uri="http://schemas.openxmlformats.org/drawingml/2006/picture">
                 <pic:pic xmlns:pic="http://schemas.openxmlformats.org/drawingml/2006/picture">
                   <pic:nvPicPr>
-                    <pic:cNvPr id="439276479" name="Picture 1" descr="A screenshot of a computer&#10;&#10;Description automatically generated"/>
-                    <pic:cNvPicPr/>
+                    <pic:cNvPr id="0" name="Picture 11"/>
+                    <pic:cNvPicPr>
+                      <a:picLocks noChangeAspect="1" noChangeArrowheads="1"/>
+                    </pic:cNvPicPr>
                   </pic:nvPicPr>
-                  <pic:blipFill rotWithShape="1">
-                    <a:blip r:embed="rId16"/>
-                    <a:srcRect l="25662" t="22575" r="25265" b="25455"/>
-                    <a:stretch/>
+                  <pic:blipFill>
+                    <a:blip r:embed="rId16">
+                      <a:extLst>
+                        <a:ext uri="{28A0092B-C50C-407E-A947-70E740481C1C}">
+                          <a14:useLocalDpi xmlns:a14="http://schemas.microsoft.com/office/drawing/2010/main" val="0"/>
+                        </a:ext>
+                      </a:extLst>
+                    </a:blip>
+                    <a:srcRect/>
+                    <a:stretch>
+                      <a:fillRect/>
+                    </a:stretch>
                   </pic:blipFill>
                   <pic:spPr bwMode="auto">
                     <a:xfrm>
                       <a:off x="0" y="0"/>
-                      <a:ext cx="4449590" cy="2650565"/>
+                      <a:ext cx="4967701" cy="2875027"/>
                     </a:xfrm>
                     <a:prstGeom prst="rect">
                       <a:avLst/>
                     </a:prstGeom>
+                    <a:noFill/>
                     <a:ln>
                       <a:noFill/>
                     </a:ln>
-                    <a:extLst>
-                      <a:ext uri="{53640926-AAD7-44D8-BBD7-CCE9431645EC}">
-                        <a14:shadowObscured xmlns:a14="http://schemas.microsoft.com/office/drawing/2010/main"/>
-                      </a:ext>
-                    </a:extLst>
                   </pic:spPr>
                 </pic:pic>
               </a:graphicData>
@@ -4877,36 +5104,31 @@
     </w:p>
     <w:p>
       <w:pPr>
-        <w:rPr>
-          <w:rFonts w:eastAsiaTheme="minorEastAsia" w:cstheme="minorHAnsi"/>
-          <w:lang w:val="en-GB"/>
-        </w:rPr>
-      </w:pPr>
-    </w:p>
-    <w:p>
-      <w:pPr>
-        <w:rPr>
-          <w:noProof/>
-        </w:rPr>
-      </w:pPr>
-    </w:p>
-    <w:p>
-      <w:pPr>
+        <w:pStyle w:val="Caption"/>
         <w:jc w:val="center"/>
-        <w:rPr>
-          <w:rFonts w:cstheme="minorHAnsi"/>
-          <w:lang w:val="en-GB"/>
-        </w:rPr>
+      </w:pPr>
+      <w:r>
+        <w:t>Figure 9.</w:t>
+      </w:r>
+      <w:r>
+        <w:t xml:space="preserve"> Output Voltage vs Time for 20 V Input (Non-ideal Case)</w:t>
+      </w:r>
+    </w:p>
+    <w:p/>
+    <w:p>
+      <w:pPr>
+        <w:keepNext/>
+        <w:jc w:val="center"/>
       </w:pPr>
       <w:r>
         <w:rPr>
           <w:noProof/>
         </w:rPr>
         <w:drawing>
-          <wp:inline distT="0" distB="0" distL="0" distR="0" wp14:anchorId="304511CA" wp14:editId="1B4EA1C3">
-            <wp:extent cx="4616017" cy="2838952"/>
-            <wp:effectExtent l="0" t="0" r="0" b="0"/>
-            <wp:docPr id="711933231" name="Picture 1"/>
+          <wp:inline distT="0" distB="0" distL="0" distR="0" wp14:anchorId="07E46F79" wp14:editId="3BC687F2">
+            <wp:extent cx="4742924" cy="3036498"/>
+            <wp:effectExtent l="0" t="0" r="635" b="0"/>
+            <wp:docPr id="380647762" name="Picture 14"/>
             <wp:cNvGraphicFramePr>
               <a:graphicFrameLocks xmlns:a="http://schemas.openxmlformats.org/drawingml/2006/main" noChangeAspect="1"/>
             </wp:cNvGraphicFramePr>
@@ -4914,30 +5136,36 @@
               <a:graphicData uri="http://schemas.openxmlformats.org/drawingml/2006/picture">
                 <pic:pic xmlns:pic="http://schemas.openxmlformats.org/drawingml/2006/picture">
                   <pic:nvPicPr>
-                    <pic:cNvPr id="711933231" name=""/>
-                    <pic:cNvPicPr/>
+                    <pic:cNvPr id="0" name="Picture 18"/>
+                    <pic:cNvPicPr>
+                      <a:picLocks noChangeAspect="1" noChangeArrowheads="1"/>
+                    </pic:cNvPicPr>
                   </pic:nvPicPr>
-                  <pic:blipFill rotWithShape="1">
-                    <a:blip r:embed="rId17"/>
-                    <a:srcRect l="27755" t="25437" r="28836" b="27102"/>
-                    <a:stretch/>
+                  <pic:blipFill>
+                    <a:blip r:embed="rId17">
+                      <a:extLst>
+                        <a:ext uri="{28A0092B-C50C-407E-A947-70E740481C1C}">
+                          <a14:useLocalDpi xmlns:a14="http://schemas.microsoft.com/office/drawing/2010/main" val="0"/>
+                        </a:ext>
+                      </a:extLst>
+                    </a:blip>
+                    <a:srcRect/>
+                    <a:stretch>
+                      <a:fillRect/>
+                    </a:stretch>
                   </pic:blipFill>
                   <pic:spPr bwMode="auto">
                     <a:xfrm>
                       <a:off x="0" y="0"/>
-                      <a:ext cx="4627391" cy="2845947"/>
+                      <a:ext cx="4755189" cy="3044350"/>
                     </a:xfrm>
                     <a:prstGeom prst="rect">
                       <a:avLst/>
                     </a:prstGeom>
+                    <a:noFill/>
                     <a:ln>
                       <a:noFill/>
                     </a:ln>
-                    <a:extLst>
-                      <a:ext uri="{53640926-AAD7-44D8-BBD7-CCE9431645EC}">
-                        <a14:shadowObscured xmlns:a14="http://schemas.microsoft.com/office/drawing/2010/main"/>
-                      </a:ext>
-                    </a:extLst>
                   </pic:spPr>
                 </pic:pic>
               </a:graphicData>
@@ -4948,126 +5176,534 @@
     </w:p>
     <w:p>
       <w:pPr>
+        <w:pStyle w:val="Caption"/>
+        <w:jc w:val="center"/>
+        <w:rPr>
+          <w:noProof/>
+        </w:rPr>
+      </w:pPr>
+      <w:r>
+        <w:t xml:space="preserve">Figure 10. </w:t>
+      </w:r>
+      <w:r>
+        <w:t>Output Voltage vs Time for 40 V Input (Non-ideal Case)</w:t>
+      </w:r>
+    </w:p>
+    <w:p>
+      <w:pPr>
+        <w:rPr>
+          <w:rFonts w:eastAsiaTheme="minorEastAsia" w:cstheme="minorHAnsi"/>
+          <w:lang w:val="en-GB"/>
+        </w:rPr>
+      </w:pPr>
+    </w:p>
+    <w:p>
+      <w:pPr>
+        <w:pStyle w:val="ListParagraph"/>
+        <w:rPr>
+          <w:rFonts w:eastAsiaTheme="minorEastAsia" w:cstheme="minorHAnsi"/>
+          <w:lang w:val="en-GB"/>
+        </w:rPr>
+      </w:pPr>
+      <w:r>
+        <w:rPr>
+          <w:rFonts w:eastAsiaTheme="minorEastAsia" w:cstheme="minorHAnsi"/>
+          <w:lang w:val="en-GB"/>
+        </w:rPr>
+        <w:t xml:space="preserve">Measurements taken from the MOSFET, and the diode are given in the </w:t>
+      </w:r>
+      <w:r>
+        <w:rPr>
+          <w:rFonts w:eastAsiaTheme="minorEastAsia" w:cstheme="minorHAnsi"/>
+          <w:lang w:val="en-GB"/>
+        </w:rPr>
+        <w:t xml:space="preserve">Figure </w:t>
+      </w:r>
+      <w:r>
+        <w:rPr>
+          <w:rFonts w:eastAsiaTheme="minorEastAsia" w:cstheme="minorHAnsi"/>
+          <w:lang w:val="en-GB"/>
+        </w:rPr>
+        <w:t>11</w:t>
+      </w:r>
+      <w:r>
+        <w:rPr>
+          <w:rFonts w:eastAsiaTheme="minorEastAsia" w:cstheme="minorHAnsi"/>
+          <w:lang w:val="en-GB"/>
+        </w:rPr>
+        <w:t xml:space="preserve"> and Figure 1</w:t>
+      </w:r>
+      <w:r>
+        <w:rPr>
+          <w:rFonts w:eastAsiaTheme="minorEastAsia" w:cstheme="minorHAnsi"/>
+          <w:lang w:val="en-GB"/>
+        </w:rPr>
+        <w:t>2</w:t>
+      </w:r>
+      <w:r>
+        <w:rPr>
+          <w:rFonts w:eastAsiaTheme="minorEastAsia" w:cstheme="minorHAnsi"/>
+          <w:lang w:val="en-GB"/>
+        </w:rPr>
+        <w:t xml:space="preserve">. </w:t>
+      </w:r>
+      <w:r>
+        <w:rPr>
+          <w:rFonts w:eastAsiaTheme="minorEastAsia" w:cstheme="minorHAnsi"/>
+          <w:lang w:val="en-GB"/>
+        </w:rPr>
+        <w:t xml:space="preserve"> These graphs are like ideal case with negligible oscillations. </w:t>
+      </w:r>
+    </w:p>
+    <w:p>
+      <w:pPr>
+        <w:pStyle w:val="ListParagraph"/>
+        <w:rPr>
+          <w:rFonts w:eastAsiaTheme="minorEastAsia"/>
+          <w:lang w:val="en-GB"/>
+        </w:rPr>
+      </w:pPr>
+    </w:p>
+    <w:p>
+      <w:pPr>
+        <w:ind w:left="708"/>
+        <w:rPr>
+          <w:rFonts w:eastAsiaTheme="minorEastAsia"/>
+          <w:lang w:val="en-GB"/>
+        </w:rPr>
+      </w:pPr>
+      <w:r>
+        <w:rPr>
+          <w:rFonts w:eastAsiaTheme="minorEastAsia"/>
+          <w:lang w:val="en-GB"/>
+        </w:rPr>
+        <w:t xml:space="preserve">If we look at the magnetizing current graphs in Figures </w:t>
+      </w:r>
+      <w:r>
+        <w:rPr>
+          <w:rFonts w:eastAsiaTheme="minorEastAsia"/>
+          <w:lang w:val="en-GB"/>
+        </w:rPr>
+        <w:t>13</w:t>
+      </w:r>
+      <w:r>
+        <w:rPr>
+          <w:rFonts w:eastAsiaTheme="minorEastAsia"/>
+          <w:lang w:val="en-GB"/>
+        </w:rPr>
+        <w:t xml:space="preserve"> and </w:t>
+      </w:r>
+      <w:r>
+        <w:rPr>
+          <w:rFonts w:eastAsiaTheme="minorEastAsia"/>
+          <w:lang w:val="en-GB"/>
+        </w:rPr>
+        <w:t>14</w:t>
+      </w:r>
+      <w:r>
+        <w:rPr>
+          <w:rFonts w:eastAsiaTheme="minorEastAsia"/>
+          <w:lang w:val="en-GB"/>
+        </w:rPr>
+        <w:t>, we can still see that we are operating in CCM (Continuous Conduction Mode). However, when compared to the ideal case, we observe a current drop caused by non-</w:t>
+      </w:r>
+      <w:proofErr w:type="spellStart"/>
+      <w:r>
+        <w:rPr>
+          <w:rFonts w:eastAsiaTheme="minorEastAsia"/>
+          <w:lang w:val="en-GB"/>
+        </w:rPr>
+        <w:t>idealities</w:t>
+      </w:r>
+      <w:proofErr w:type="spellEnd"/>
+      <w:r>
+        <w:rPr>
+          <w:rFonts w:eastAsiaTheme="minorEastAsia"/>
+          <w:lang w:val="en-GB"/>
+        </w:rPr>
+        <w:t>.</w:t>
+      </w:r>
+    </w:p>
+    <w:p>
+      <w:pPr>
+        <w:keepNext/>
+        <w:ind w:left="708"/>
+        <w:jc w:val="center"/>
+      </w:pPr>
+      <w:r>
+        <w:rPr>
+          <w:rFonts w:eastAsiaTheme="minorEastAsia"/>
+          <w:noProof/>
+          <w:lang w:val="en-GB"/>
+        </w:rPr>
+        <w:lastRenderedPageBreak/>
+        <w:drawing>
+          <wp:inline distT="0" distB="0" distL="0" distR="0" wp14:anchorId="60DD2A07" wp14:editId="266C30F8">
+            <wp:extent cx="4320708" cy="3052824"/>
+            <wp:effectExtent l="0" t="0" r="3810" b="0"/>
+            <wp:docPr id="218766633" name="Picture 9"/>
+            <wp:cNvGraphicFramePr>
+              <a:graphicFrameLocks xmlns:a="http://schemas.openxmlformats.org/drawingml/2006/main" noChangeAspect="1"/>
+            </wp:cNvGraphicFramePr>
+            <a:graphic xmlns:a="http://schemas.openxmlformats.org/drawingml/2006/main">
+              <a:graphicData uri="http://schemas.openxmlformats.org/drawingml/2006/picture">
+                <pic:pic xmlns:pic="http://schemas.openxmlformats.org/drawingml/2006/picture">
+                  <pic:nvPicPr>
+                    <pic:cNvPr id="0" name="Picture 13"/>
+                    <pic:cNvPicPr>
+                      <a:picLocks noChangeAspect="1" noChangeArrowheads="1"/>
+                    </pic:cNvPicPr>
+                  </pic:nvPicPr>
+                  <pic:blipFill>
+                    <a:blip r:embed="rId18">
+                      <a:extLst>
+                        <a:ext uri="{28A0092B-C50C-407E-A947-70E740481C1C}">
+                          <a14:useLocalDpi xmlns:a14="http://schemas.microsoft.com/office/drawing/2010/main" val="0"/>
+                        </a:ext>
+                      </a:extLst>
+                    </a:blip>
+                    <a:srcRect/>
+                    <a:stretch>
+                      <a:fillRect/>
+                    </a:stretch>
+                  </pic:blipFill>
+                  <pic:spPr bwMode="auto">
+                    <a:xfrm>
+                      <a:off x="0" y="0"/>
+                      <a:ext cx="4328489" cy="3058322"/>
+                    </a:xfrm>
+                    <a:prstGeom prst="rect">
+                      <a:avLst/>
+                    </a:prstGeom>
+                    <a:noFill/>
+                    <a:ln>
+                      <a:noFill/>
+                    </a:ln>
+                  </pic:spPr>
+                </pic:pic>
+              </a:graphicData>
+            </a:graphic>
+          </wp:inline>
+        </w:drawing>
+      </w:r>
+    </w:p>
+    <w:p>
+      <w:pPr>
+        <w:pStyle w:val="Caption"/>
+        <w:jc w:val="center"/>
+        <w:rPr>
+          <w:rFonts w:eastAsiaTheme="minorEastAsia"/>
+          <w:lang w:val="en-GB"/>
+        </w:rPr>
+      </w:pPr>
+      <w:r>
+        <w:t xml:space="preserve">Figure 11. </w:t>
+      </w:r>
+      <w:r>
+        <w:t>MOSFET Current vs Time for 20 V Input for Non-ideal Case</w:t>
+      </w:r>
+    </w:p>
+    <w:p>
+      <w:pPr>
+        <w:keepNext/>
+      </w:pPr>
+    </w:p>
+    <w:p>
+      <w:pPr>
+        <w:keepNext/>
+        <w:ind w:firstLine="708"/>
+        <w:jc w:val="center"/>
+      </w:pPr>
+      <w:r>
+        <w:rPr>
+          <w:noProof/>
+        </w:rPr>
+        <w:drawing>
+          <wp:inline distT="0" distB="0" distL="0" distR="0" wp14:anchorId="64FF3BF4" wp14:editId="5C821EC1">
+            <wp:extent cx="4394637" cy="3105060"/>
+            <wp:effectExtent l="0" t="0" r="6350" b="635"/>
+            <wp:docPr id="184614562" name="Picture 10"/>
+            <wp:cNvGraphicFramePr>
+              <a:graphicFrameLocks xmlns:a="http://schemas.openxmlformats.org/drawingml/2006/main" noChangeAspect="1"/>
+            </wp:cNvGraphicFramePr>
+            <a:graphic xmlns:a="http://schemas.openxmlformats.org/drawingml/2006/main">
+              <a:graphicData uri="http://schemas.openxmlformats.org/drawingml/2006/picture">
+                <pic:pic xmlns:pic="http://schemas.openxmlformats.org/drawingml/2006/picture">
+                  <pic:nvPicPr>
+                    <pic:cNvPr id="0" name="Picture 14"/>
+                    <pic:cNvPicPr>
+                      <a:picLocks noChangeAspect="1" noChangeArrowheads="1"/>
+                    </pic:cNvPicPr>
+                  </pic:nvPicPr>
+                  <pic:blipFill>
+                    <a:blip r:embed="rId19">
+                      <a:extLst>
+                        <a:ext uri="{28A0092B-C50C-407E-A947-70E740481C1C}">
+                          <a14:useLocalDpi xmlns:a14="http://schemas.microsoft.com/office/drawing/2010/main" val="0"/>
+                        </a:ext>
+                      </a:extLst>
+                    </a:blip>
+                    <a:srcRect/>
+                    <a:stretch>
+                      <a:fillRect/>
+                    </a:stretch>
+                  </pic:blipFill>
+                  <pic:spPr bwMode="auto">
+                    <a:xfrm>
+                      <a:off x="0" y="0"/>
+                      <a:ext cx="4411712" cy="3117124"/>
+                    </a:xfrm>
+                    <a:prstGeom prst="rect">
+                      <a:avLst/>
+                    </a:prstGeom>
+                    <a:noFill/>
+                    <a:ln>
+                      <a:noFill/>
+                    </a:ln>
+                  </pic:spPr>
+                </pic:pic>
+              </a:graphicData>
+            </a:graphic>
+          </wp:inline>
+        </w:drawing>
+      </w:r>
+    </w:p>
+    <w:p>
+      <w:pPr>
+        <w:pStyle w:val="Caption"/>
+        <w:jc w:val="center"/>
+      </w:pPr>
+      <w:r>
+        <w:t xml:space="preserve">Figure12. </w:t>
+      </w:r>
+      <w:r>
+        <w:t>MOSFET Current vs Time for 40 V Input for Non-ideal Case</w:t>
+      </w:r>
+    </w:p>
+    <w:p>
+      <w:pPr>
+        <w:pStyle w:val="Caption"/>
+        <w:keepNext/>
+        <w:jc w:val="center"/>
+      </w:pPr>
+      <w:r>
+        <w:rPr>
+          <w:noProof/>
+        </w:rPr>
+        <w:lastRenderedPageBreak/>
+        <w:drawing>
+          <wp:inline distT="0" distB="0" distL="0" distR="0" wp14:anchorId="359BD1F4" wp14:editId="03731F49">
+            <wp:extent cx="5319389" cy="3002304"/>
+            <wp:effectExtent l="0" t="0" r="0" b="7620"/>
+            <wp:docPr id="1584194720" name="Picture 12"/>
+            <wp:cNvGraphicFramePr>
+              <a:graphicFrameLocks xmlns:a="http://schemas.openxmlformats.org/drawingml/2006/main" noChangeAspect="1"/>
+            </wp:cNvGraphicFramePr>
+            <a:graphic xmlns:a="http://schemas.openxmlformats.org/drawingml/2006/main">
+              <a:graphicData uri="http://schemas.openxmlformats.org/drawingml/2006/picture">
+                <pic:pic xmlns:pic="http://schemas.openxmlformats.org/drawingml/2006/picture">
+                  <pic:nvPicPr>
+                    <pic:cNvPr id="0" name="Picture 16"/>
+                    <pic:cNvPicPr>
+                      <a:picLocks noChangeAspect="1" noChangeArrowheads="1"/>
+                    </pic:cNvPicPr>
+                  </pic:nvPicPr>
+                  <pic:blipFill>
+                    <a:blip r:embed="rId20">
+                      <a:extLst>
+                        <a:ext uri="{28A0092B-C50C-407E-A947-70E740481C1C}">
+                          <a14:useLocalDpi xmlns:a14="http://schemas.microsoft.com/office/drawing/2010/main" val="0"/>
+                        </a:ext>
+                      </a:extLst>
+                    </a:blip>
+                    <a:srcRect/>
+                    <a:stretch>
+                      <a:fillRect/>
+                    </a:stretch>
+                  </pic:blipFill>
+                  <pic:spPr bwMode="auto">
+                    <a:xfrm>
+                      <a:off x="0" y="0"/>
+                      <a:ext cx="5333042" cy="3010010"/>
+                    </a:xfrm>
+                    <a:prstGeom prst="rect">
+                      <a:avLst/>
+                    </a:prstGeom>
+                    <a:noFill/>
+                    <a:ln>
+                      <a:noFill/>
+                    </a:ln>
+                  </pic:spPr>
+                </pic:pic>
+              </a:graphicData>
+            </a:graphic>
+          </wp:inline>
+        </w:drawing>
+      </w:r>
+    </w:p>
+    <w:p>
+      <w:pPr>
+        <w:pStyle w:val="Caption"/>
+        <w:jc w:val="center"/>
+      </w:pPr>
+      <w:r>
+        <w:t xml:space="preserve">Figure 13. </w:t>
+      </w:r>
+      <w:r>
+        <w:t>Magnetizing Current vs Time for 20V Input for Non-ideal Case</w:t>
+      </w:r>
+    </w:p>
+    <w:p/>
+    <w:p>
+      <w:pPr>
+        <w:keepNext/>
+        <w:jc w:val="center"/>
+      </w:pPr>
+      <w:r>
+        <w:rPr>
+          <w:noProof/>
+        </w:rPr>
+        <w:drawing>
+          <wp:inline distT="0" distB="0" distL="0" distR="0" wp14:anchorId="18217E5C" wp14:editId="6185FBB8">
+            <wp:extent cx="5296535" cy="3263498"/>
+            <wp:effectExtent l="0" t="0" r="0" b="0"/>
+            <wp:docPr id="122866058" name="Picture 13"/>
+            <wp:cNvGraphicFramePr>
+              <a:graphicFrameLocks xmlns:a="http://schemas.openxmlformats.org/drawingml/2006/main" noChangeAspect="1"/>
+            </wp:cNvGraphicFramePr>
+            <a:graphic xmlns:a="http://schemas.openxmlformats.org/drawingml/2006/main">
+              <a:graphicData uri="http://schemas.openxmlformats.org/drawingml/2006/picture">
+                <pic:pic xmlns:pic="http://schemas.openxmlformats.org/drawingml/2006/picture">
+                  <pic:nvPicPr>
+                    <pic:cNvPr id="0" name="Picture 17"/>
+                    <pic:cNvPicPr>
+                      <a:picLocks noChangeAspect="1" noChangeArrowheads="1"/>
+                    </pic:cNvPicPr>
+                  </pic:nvPicPr>
+                  <pic:blipFill>
+                    <a:blip r:embed="rId21">
+                      <a:extLst>
+                        <a:ext uri="{28A0092B-C50C-407E-A947-70E740481C1C}">
+                          <a14:useLocalDpi xmlns:a14="http://schemas.microsoft.com/office/drawing/2010/main" val="0"/>
+                        </a:ext>
+                      </a:extLst>
+                    </a:blip>
+                    <a:srcRect/>
+                    <a:stretch>
+                      <a:fillRect/>
+                    </a:stretch>
+                  </pic:blipFill>
+                  <pic:spPr bwMode="auto">
+                    <a:xfrm>
+                      <a:off x="0" y="0"/>
+                      <a:ext cx="5299981" cy="3265621"/>
+                    </a:xfrm>
+                    <a:prstGeom prst="rect">
+                      <a:avLst/>
+                    </a:prstGeom>
+                    <a:noFill/>
+                    <a:ln>
+                      <a:noFill/>
+                    </a:ln>
+                  </pic:spPr>
+                </pic:pic>
+              </a:graphicData>
+            </a:graphic>
+          </wp:inline>
+        </w:drawing>
+      </w:r>
+    </w:p>
+    <w:p>
+      <w:pPr>
+        <w:pStyle w:val="Caption"/>
+        <w:jc w:val="center"/>
+        <w:rPr>
+          <w:noProof/>
+        </w:rPr>
+      </w:pPr>
+      <w:r>
+        <w:t xml:space="preserve">Figure14. </w:t>
+      </w:r>
+      <w:r>
+        <w:t>Magnetizing Current vs Time for 40V Input for Non-ideal Case</w:t>
+      </w:r>
+    </w:p>
+    <w:p>
+      <w:pPr>
         <w:jc w:val="both"/>
         <w:rPr>
-          <w:rFonts w:asciiTheme="majorHAnsi" w:eastAsiaTheme="majorEastAsia" w:hAnsiTheme="majorHAnsi" w:cstheme="majorBidi"/>
-          <w:color w:val="2E74B5" w:themeColor="accent1" w:themeShade="BF"/>
-          <w:sz w:val="24"/>
-          <w:szCs w:val="24"/>
-          <w:lang w:val="en-GB"/>
-        </w:rPr>
-      </w:pPr>
-    </w:p>
-    <w:p>
-      <w:pPr>
+          <w:lang w:val="en-GB"/>
+        </w:rPr>
+      </w:pPr>
+    </w:p>
+    <w:p>
+      <w:pPr>
+        <w:pStyle w:val="Heading2"/>
+        <w:spacing w:after="240" w:line="240" w:lineRule="auto"/>
         <w:jc w:val="both"/>
         <w:rPr>
-          <w:rFonts w:asciiTheme="majorHAnsi" w:eastAsiaTheme="majorEastAsia" w:hAnsiTheme="majorHAnsi" w:cstheme="majorBidi"/>
-          <w:color w:val="2E74B5" w:themeColor="accent1" w:themeShade="BF"/>
-          <w:sz w:val="24"/>
-          <w:szCs w:val="24"/>
-          <w:lang w:val="en-GB"/>
-        </w:rPr>
-      </w:pPr>
+          <w:sz w:val="28"/>
+          <w:szCs w:val="28"/>
+          <w:lang w:val="en-US"/>
+        </w:rPr>
+      </w:pPr>
+      <w:r>
+        <w:rPr>
+          <w:sz w:val="28"/>
+          <w:szCs w:val="28"/>
+          <w:lang w:val="en-US"/>
+        </w:rPr>
+        <w:t>Conclusion</w:t>
+      </w:r>
     </w:p>
     <w:p>
       <w:pPr>
         <w:jc w:val="both"/>
         <w:rPr>
-          <w:rFonts w:asciiTheme="majorHAnsi" w:eastAsiaTheme="majorEastAsia" w:hAnsiTheme="majorHAnsi" w:cstheme="majorBidi"/>
-          <w:color w:val="2E74B5" w:themeColor="accent1" w:themeShade="BF"/>
-          <w:sz w:val="24"/>
-          <w:szCs w:val="24"/>
-          <w:lang w:val="en-GB"/>
-        </w:rPr>
-      </w:pPr>
-    </w:p>
-    <w:p>
-      <w:pPr>
-        <w:jc w:val="both"/>
-        <w:rPr>
-          <w:rFonts w:asciiTheme="majorHAnsi" w:eastAsiaTheme="majorEastAsia" w:hAnsiTheme="majorHAnsi" w:cstheme="majorBidi"/>
-          <w:color w:val="2E74B5" w:themeColor="accent1" w:themeShade="BF"/>
-          <w:sz w:val="24"/>
-          <w:szCs w:val="24"/>
-          <w:lang w:val="en-GB"/>
-        </w:rPr>
-      </w:pPr>
-      <w:r>
-        <w:rPr>
-          <w:rFonts w:asciiTheme="majorHAnsi" w:eastAsiaTheme="majorEastAsia" w:hAnsiTheme="majorHAnsi" w:cstheme="majorBidi"/>
-          <w:color w:val="2E74B5" w:themeColor="accent1" w:themeShade="BF"/>
-          <w:sz w:val="24"/>
-          <w:szCs w:val="24"/>
-          <w:lang w:val="en-GB"/>
-        </w:rPr>
-        <w:t xml:space="preserve">Question </w:t>
-      </w:r>
-      <w:r>
-        <w:rPr>
-          <w:rFonts w:asciiTheme="majorHAnsi" w:eastAsiaTheme="majorEastAsia" w:hAnsiTheme="majorHAnsi" w:cstheme="majorBidi"/>
-          <w:color w:val="2E74B5" w:themeColor="accent1" w:themeShade="BF"/>
-          <w:sz w:val="24"/>
-          <w:szCs w:val="24"/>
-          <w:lang w:val="en-GB"/>
-        </w:rPr>
-        <w:t>6</w:t>
-      </w:r>
-      <w:r>
-        <w:rPr>
-          <w:rFonts w:asciiTheme="majorHAnsi" w:eastAsiaTheme="majorEastAsia" w:hAnsiTheme="majorHAnsi" w:cstheme="majorBidi"/>
-          <w:color w:val="2E74B5" w:themeColor="accent1" w:themeShade="BF"/>
-          <w:sz w:val="24"/>
-          <w:szCs w:val="24"/>
-          <w:lang w:val="en-GB"/>
-        </w:rPr>
-        <w:t xml:space="preserve">)  </w:t>
-      </w:r>
-    </w:p>
-    <w:p>
-      <w:pPr>
-        <w:pStyle w:val="ListParagraph"/>
-        <w:jc w:val="both"/>
-        <w:rPr>
-          <w:lang w:val="en-GB"/>
-        </w:rPr>
-      </w:pPr>
-    </w:p>
-    <w:p>
-      <w:pPr>
-        <w:pStyle w:val="ListParagraph"/>
-        <w:jc w:val="both"/>
-        <w:rPr>
-          <w:lang w:val="en-GB"/>
-        </w:rPr>
-      </w:pPr>
-    </w:p>
-    <w:p>
-      <w:pPr>
-        <w:pStyle w:val="ListParagraph"/>
-        <w:jc w:val="both"/>
-        <w:rPr>
-          <w:lang w:val="en-GB"/>
-        </w:rPr>
-      </w:pPr>
-    </w:p>
-    <w:p>
-      <w:pPr>
-        <w:pStyle w:val="ListParagraph"/>
-        <w:jc w:val="both"/>
-        <w:rPr>
-          <w:lang w:val="en-GB"/>
-        </w:rPr>
-      </w:pPr>
-    </w:p>
-    <w:p>
-      <w:pPr>
-        <w:pStyle w:val="ListParagraph"/>
-        <w:jc w:val="both"/>
-        <w:rPr>
-          <w:lang w:val="en-GB"/>
-        </w:rPr>
-      </w:pPr>
+          <w:lang w:val="en-GB"/>
+        </w:rPr>
+      </w:pPr>
+      <w:r>
+        <w:rPr>
+          <w:lang w:val="en-GB"/>
+        </w:rPr>
+        <w:t>In summary, when implementing our design in open loop, we need to consider non-</w:t>
+      </w:r>
+      <w:proofErr w:type="spellStart"/>
+      <w:r>
+        <w:rPr>
+          <w:lang w:val="en-GB"/>
+        </w:rPr>
+        <w:t>idealities</w:t>
+      </w:r>
+      <w:proofErr w:type="spellEnd"/>
+      <w:r>
+        <w:rPr>
+          <w:lang w:val="en-GB"/>
+        </w:rPr>
+        <w:t xml:space="preserve"> and adjust our duty cycle accordingly. We observed the output voltage deviation when we did not update the duty cycle in the "Part E" section. Since we cannot always calculate non-</w:t>
+      </w:r>
+      <w:proofErr w:type="spellStart"/>
+      <w:r>
+        <w:rPr>
+          <w:lang w:val="en-GB"/>
+        </w:rPr>
+        <w:t>idealities</w:t>
+      </w:r>
+      <w:proofErr w:type="spellEnd"/>
+      <w:r>
+        <w:rPr>
+          <w:lang w:val="en-GB"/>
+        </w:rPr>
+        <w:t xml:space="preserve"> perfectly, closed-loop control is important in this regard. Additionally, due to operating at low powers, careful </w:t>
+      </w:r>
+      <w:r>
+        <w:rPr>
+          <w:lang w:val="en-GB"/>
+        </w:rPr>
+        <w:lastRenderedPageBreak/>
+        <w:t>component selection and proper winding of the transformer are crucial. When these processes are not carried out carefully, we encounter low efficiency.</w:t>
+      </w:r>
     </w:p>
     <w:p>
       <w:pPr>
@@ -5135,7 +5771,7 @@
         </w:rPr>
         <w:tab/>
       </w:r>
-      <w:hyperlink r:id="rId18" w:history="1">
+      <w:hyperlink r:id="rId22" w:history="1">
         <w:r>
           <w:rPr>
             <w:rStyle w:val="Hyperlink"/>
@@ -5179,7 +5815,7 @@
         </w:rPr>
         <w:tab/>
       </w:r>
-      <w:hyperlink r:id="rId19" w:history="1">
+      <w:hyperlink r:id="rId23" w:history="1">
         <w:r>
           <w:rPr>
             <w:rStyle w:val="Hyperlink"/>
@@ -5231,7 +5867,7 @@
           <w:rStyle w:val="Hyperlink"/>
         </w:rPr>
       </w:pPr>
-      <w:hyperlink r:id="rId20" w:history="1">
+      <w:hyperlink r:id="rId24" w:history="1">
         <w:r>
           <w:rPr>
             <w:rStyle w:val="Hyperlink"/>
@@ -5278,7 +5914,7 @@
           <w:rStyle w:val="Hyperlink"/>
         </w:rPr>
       </w:pPr>
-      <w:hyperlink r:id="rId21" w:history="1">
+      <w:hyperlink r:id="rId25" w:history="1">
         <w:r>
           <w:rPr>
             <w:rStyle w:val="Hyperlink"/>
@@ -5296,7 +5932,7 @@
       <w:pPr>
         <w:jc w:val="both"/>
       </w:pPr>
-      <w:hyperlink r:id="rId22" w:history="1">
+      <w:hyperlink r:id="rId26" w:history="1">
         <w:r>
           <w:rPr>
             <w:rStyle w:val="Hyperlink"/>

</xml_diff>